<commit_message>
delete the demo file
</commit_message>
<xml_diff>
--- a/GitCommand.docx
+++ b/GitCommand.docx
@@ -20,30 +20,12 @@
         <w:ind w:firstLine="720"/>
       </w:pPr>
       <w:r>
-        <w:t xml:space="preserve">b] git config -- global </w:t>
-      </w:r>
-      <w:proofErr w:type="spellStart"/>
-      <w:proofErr w:type="gramStart"/>
-      <w:r>
-        <w:t>user.email</w:t>
-      </w:r>
-      <w:proofErr w:type="spellEnd"/>
-      <w:proofErr w:type="gramEnd"/>
-      <w:r>
-        <w:t xml:space="preserve"> “xyz@gmail.com” </w:t>
-      </w:r>
-    </w:p>
-    <w:p>
-      <w:r>
-        <w:t xml:space="preserve">2] To Display user </w:t>
-      </w:r>
-      <w:proofErr w:type="gramStart"/>
-      <w:r>
-        <w:t>details :</w:t>
-      </w:r>
-      <w:proofErr w:type="gramEnd"/>
-      <w:r>
-        <w:t>-</w:t>
+        <w:t xml:space="preserve">b] git config -- global user.email “xyz@gmail.com” </w:t>
+      </w:r>
+    </w:p>
+    <w:p>
+      <w:r>
+        <w:t>2] To Display user details :-</w:t>
       </w:r>
     </w:p>
     <w:p>
@@ -55,15 +37,8 @@
     <w:p>
       <w:r>
         <w:tab/>
-        <w:t xml:space="preserve">b] git config – global </w:t>
-      </w:r>
-      <w:proofErr w:type="spellStart"/>
-      <w:proofErr w:type="gramStart"/>
-      <w:r>
-        <w:t>user.email</w:t>
-      </w:r>
-      <w:proofErr w:type="spellEnd"/>
-      <w:proofErr w:type="gramEnd"/>
+        <w:t>b] git config – global user.email</w:t>
+      </w:r>
     </w:p>
     <w:p>
       <w:r>
@@ -76,18 +51,8 @@
     <w:p>
       <w:r>
         <w:tab/>
-        <w:t xml:space="preserve">a] git </w:t>
-      </w:r>
-      <w:proofErr w:type="spellStart"/>
-      <w:proofErr w:type="gramStart"/>
-      <w:r>
-        <w:t>init</w:t>
-      </w:r>
-      <w:proofErr w:type="spellEnd"/>
-      <w:r>
-        <w:t xml:space="preserve"> .</w:t>
-      </w:r>
-      <w:proofErr w:type="gramEnd"/>
+        <w:t>a] git init .</w:t>
+      </w:r>
     </w:p>
     <w:p>
       <w:r>
@@ -134,15 +99,7 @@
     <w:p>
       <w:r>
         <w:tab/>
-        <w:t xml:space="preserve">b] git </w:t>
-      </w:r>
-      <w:proofErr w:type="gramStart"/>
-      <w:r>
-        <w:t>add .</w:t>
-      </w:r>
-      <w:proofErr w:type="gramEnd"/>
-      <w:r>
-        <w:t xml:space="preserve"> </w:t>
+        <w:t xml:space="preserve">b] git add . </w:t>
       </w:r>
       <w:r>
         <w:tab/>
@@ -174,6 +131,32 @@
       </w:r>
     </w:p>
     <w:p>
+      <w:pPr>
+        <w:ind w:firstLine="720"/>
+      </w:pPr>
+      <w:r>
+        <w:t xml:space="preserve">c] git </w:t>
+      </w:r>
+      <w:r>
+        <w:t>restore</w:t>
+      </w:r>
+      <w:r>
+        <w:t xml:space="preserve"> </w:t>
+      </w:r>
+      <w:r>
+        <w:t xml:space="preserve"> </w:t>
+      </w:r>
+      <w:r>
+        <w:t>./GitCommand.docx</w:t>
+      </w:r>
+      <w:r>
+        <w:t xml:space="preserve">         //</w:t>
+      </w:r>
+      <w:r>
+        <w:t>Remove from staging</w:t>
+      </w:r>
+    </w:p>
+    <w:p>
       <w:r>
         <w:t>5] add changes to local VCS: -</w:t>
       </w:r>
@@ -295,6 +278,7 @@
     </w:p>
     <w:p>
       <w:r>
+        <w:lastRenderedPageBreak/>
         <w:tab/>
       </w:r>
       <w:r>
@@ -315,25 +299,7 @@
           <w:sz w:val="22"/>
           <w:szCs w:val="22"/>
         </w:rPr>
-        <w:t xml:space="preserve">git push origin master - Push changes to remote </w:t>
-      </w:r>
-      <w:proofErr w:type="spellStart"/>
-      <w:r>
-        <w:rPr>
-          <w:rFonts w:ascii="Segoe UI Emoji" w:hAnsi="Segoe UI Emoji" w:cs="Segoe UI Emoji"/>
-          <w:sz w:val="22"/>
-          <w:szCs w:val="22"/>
-        </w:rPr>
-        <w:t>Github</w:t>
-      </w:r>
-      <w:proofErr w:type="spellEnd"/>
-      <w:r>
-        <w:rPr>
-          <w:rFonts w:ascii="Segoe UI Emoji" w:hAnsi="Segoe UI Emoji" w:cs="Segoe UI Emoji"/>
-          <w:sz w:val="22"/>
-          <w:szCs w:val="22"/>
-        </w:rPr>
-        <w:t xml:space="preserve"> repo</w:t>
+        <w:t>git push origin master - Push changes to remote Github repo</w:t>
       </w:r>
     </w:p>
     <w:p/>
@@ -596,21 +562,52 @@
         <w:t>without</w:t>
       </w:r>
       <w:r>
-        <w:t xml:space="preserve"> merging </w:t>
-      </w:r>
-      <w:proofErr w:type="gramStart"/>
-      <w:r>
-        <w:t>them.</w:t>
-      </w:r>
-      <w:r>
-        <w:t>+</w:t>
-      </w:r>
-      <w:proofErr w:type="gramEnd"/>
+        <w:t xml:space="preserve"> merging them.</w:t>
+      </w:r>
     </w:p>
     <w:p>
       <w:r>
         <w:tab/>
-        <w:t>a] git fetch    // remote repository to local repository VCS</w:t>
+        <w:t xml:space="preserve">a] git fetch  </w:t>
+      </w:r>
+      <w:r>
+        <w:tab/>
+      </w:r>
+      <w:r>
+        <w:tab/>
+      </w:r>
+      <w:r>
+        <w:t xml:space="preserve">  // remote repository to local repository VCS</w:t>
+      </w:r>
+    </w:p>
+    <w:p>
+      <w:r>
+        <w:tab/>
+        <w:t xml:space="preserve">b] git fetch origin </w:t>
+      </w:r>
+      <w:r>
+        <w:tab/>
+      </w:r>
+      <w:r>
+        <w:t>//</w:t>
+      </w:r>
+      <w:r>
+        <w:t>Fetch updates only from the selected remote.</w:t>
+      </w:r>
+    </w:p>
+    <w:p>
+      <w:r>
+        <w:tab/>
+        <w:t>c] git fetch origin</w:t>
+      </w:r>
+      <w:r>
+        <w:t xml:space="preserve"> </w:t>
+      </w:r>
+      <w:r>
+        <w:t>main  //</w:t>
+      </w:r>
+      <w:r>
+        <w:t>Fetch updates for a single branch only.</w:t>
       </w:r>
     </w:p>
     <w:p>
@@ -737,12 +734,644 @@
       </w:r>
     </w:p>
     <w:p>
+      <w:pPr>
+        <w:rPr>
+          <w:color w:val="EE0000"/>
+        </w:rPr>
+      </w:pPr>
+      <w:r>
+        <w:t xml:space="preserve">15] </w:t>
+      </w:r>
       <w:r>
         <w:rPr>
           <w:b/>
           <w:bCs/>
-        </w:rPr>
-        <w:t>15]</w:t>
+          <w:color w:val="EE0000"/>
+        </w:rPr>
+        <w:t>Origin</w:t>
+      </w:r>
+      <w:r>
+        <w:rPr>
+          <w:color w:val="EE0000"/>
+        </w:rPr>
+        <w:t>:</w:t>
+      </w:r>
+      <w:r>
+        <w:rPr>
+          <w:color w:val="EE0000"/>
+        </w:rPr>
+        <w:t xml:space="preserve"> </w:t>
+      </w:r>
+      <w:r>
+        <w:t>-</w:t>
+      </w:r>
+    </w:p>
+    <w:p>
+      <w:pPr>
+        <w:pStyle w:val="ListParagraph"/>
+        <w:numPr>
+          <w:ilvl w:val="1"/>
+          <w:numId w:val="3"/>
+        </w:numPr>
+      </w:pPr>
+      <w:r>
+        <w:rPr>
+          <w:b/>
+          <w:bCs/>
+        </w:rPr>
+        <w:t>nickname/shortcut</w:t>
+      </w:r>
+      <w:r>
+        <w:t xml:space="preserve"> for your remote GitHub repository URL.</w:t>
+      </w:r>
+    </w:p>
+    <w:p>
+      <w:pPr>
+        <w:pStyle w:val="ListParagraph"/>
+        <w:numPr>
+          <w:ilvl w:val="1"/>
+          <w:numId w:val="3"/>
+        </w:numPr>
+      </w:pPr>
+      <w:r>
+        <w:t xml:space="preserve">It helps Git know </w:t>
+      </w:r>
+      <w:r>
+        <w:rPr>
+          <w:b/>
+          <w:bCs/>
+        </w:rPr>
+        <w:t>where to push</w:t>
+      </w:r>
+      <w:r>
+        <w:t xml:space="preserve"> and </w:t>
+      </w:r>
+      <w:r>
+        <w:rPr>
+          <w:b/>
+          <w:bCs/>
+        </w:rPr>
+        <w:t>where to pull</w:t>
+      </w:r>
+      <w:r>
+        <w:t xml:space="preserve"> changes.</w:t>
+      </w:r>
+    </w:p>
+    <w:p>
+      <w:pPr>
+        <w:pStyle w:val="ListParagraph"/>
+        <w:numPr>
+          <w:ilvl w:val="2"/>
+          <w:numId w:val="3"/>
+        </w:numPr>
+        <w:rPr>
+          <w:b/>
+          <w:bCs/>
+        </w:rPr>
+      </w:pPr>
+      <w:r>
+        <w:rPr>
+          <w:b/>
+          <w:bCs/>
+        </w:rPr>
+        <w:t>git clone https://github.com/user/project.git</w:t>
+      </w:r>
+    </w:p>
+    <w:p>
+      <w:pPr>
+        <w:pStyle w:val="ListParagraph"/>
+        <w:numPr>
+          <w:ilvl w:val="1"/>
+          <w:numId w:val="3"/>
+        </w:numPr>
+      </w:pPr>
+      <w:r>
+        <w:t>Git automatically sets:</w:t>
+      </w:r>
+    </w:p>
+    <w:p>
+      <w:pPr>
+        <w:ind w:left="1440" w:firstLine="720"/>
+        <w:rPr>
+          <w:b/>
+          <w:bCs/>
+        </w:rPr>
+      </w:pPr>
+      <w:r>
+        <w:rPr>
+          <w:b/>
+          <w:bCs/>
+        </w:rPr>
+        <w:t>origin = https://github.com/user/project.git</w:t>
+      </w:r>
+    </w:p>
+    <w:p>
+      <w:r>
+        <w:t>16]</w:t>
+      </w:r>
+      <w:r>
+        <w:tab/>
+      </w:r>
+      <w:r>
+        <w:t xml:space="preserve">git remote add origin </w:t>
+      </w:r>
+      <w:hyperlink r:id="rId6" w:history="1">
+        <w:r>
+          <w:rPr>
+            <w:rStyle w:val="Hyperlink"/>
+          </w:rPr>
+          <w:t>https://github.com/user/myproject.git</w:t>
+        </w:r>
+      </w:hyperlink>
+    </w:p>
+    <w:p>
+      <w:pPr>
+        <w:pStyle w:val="ListParagraph"/>
+        <w:numPr>
+          <w:ilvl w:val="0"/>
+          <w:numId w:val="10"/>
+        </w:numPr>
+      </w:pPr>
+      <w:r>
+        <w:t>You use this command when:</w:t>
+      </w:r>
+    </w:p>
+    <w:p>
+      <w:pPr>
+        <w:pStyle w:val="ListParagraph"/>
+        <w:numPr>
+          <w:ilvl w:val="1"/>
+          <w:numId w:val="10"/>
+        </w:numPr>
+      </w:pPr>
+      <w:r>
+        <w:t>You created a project locally</w:t>
+      </w:r>
+      <w:r>
+        <w:t>.</w:t>
+      </w:r>
+      <w:r>
+        <w:t xml:space="preserve"> </w:t>
+      </w:r>
+      <w:r>
+        <w:t>Then you created an empty repo on GitHub</w:t>
+      </w:r>
+      <w:r>
+        <w:t>.</w:t>
+      </w:r>
+    </w:p>
+    <w:p>
+      <w:pPr>
+        <w:pStyle w:val="ListParagraph"/>
+        <w:numPr>
+          <w:ilvl w:val="1"/>
+          <w:numId w:val="10"/>
+        </w:numPr>
+      </w:pPr>
+      <w:r>
+        <w:t xml:space="preserve">Now you want to </w:t>
+      </w:r>
+      <w:r>
+        <w:rPr>
+          <w:b/>
+          <w:bCs/>
+        </w:rPr>
+        <w:t>link</w:t>
+      </w:r>
+      <w:r>
+        <w:t xml:space="preserve"> your local project to that GitHub repo</w:t>
+      </w:r>
+    </w:p>
+    <w:p>
+      <w:pPr>
+        <w:rPr>
+          <w:b/>
+          <w:bCs/>
+        </w:rPr>
+      </w:pPr>
+      <w:r>
+        <w:rPr>
+          <w:rFonts w:ascii="Segoe UI Emoji" w:hAnsi="Segoe UI Emoji" w:cs="Segoe UI Emoji"/>
+          <w:b/>
+          <w:bCs/>
+        </w:rPr>
+        <w:lastRenderedPageBreak/>
+        <w:t>✅</w:t>
+      </w:r>
+      <w:r>
+        <w:rPr>
+          <w:b/>
+          <w:bCs/>
+        </w:rPr>
+        <w:t xml:space="preserve"> 1. After git add</w:t>
+      </w:r>
+    </w:p>
+    <w:p>
+      <w:pPr>
+        <w:numPr>
+          <w:ilvl w:val="0"/>
+          <w:numId w:val="4"/>
+        </w:numPr>
+      </w:pPr>
+      <w:r>
+        <w:t xml:space="preserve">git add moves your changes from the </w:t>
+      </w:r>
+      <w:r>
+        <w:rPr>
+          <w:b/>
+          <w:bCs/>
+        </w:rPr>
+        <w:t>working directory</w:t>
+      </w:r>
+      <w:r>
+        <w:t xml:space="preserve"> → </w:t>
+      </w:r>
+      <w:r>
+        <w:rPr>
+          <w:b/>
+          <w:bCs/>
+        </w:rPr>
+        <w:t>staging area</w:t>
+      </w:r>
+      <w:r>
+        <w:t xml:space="preserve">. </w:t>
+      </w:r>
+    </w:p>
+    <w:p>
+      <w:pPr>
+        <w:numPr>
+          <w:ilvl w:val="0"/>
+          <w:numId w:val="4"/>
+        </w:numPr>
+      </w:pPr>
+      <w:r>
+        <w:t xml:space="preserve">Git marks them as </w:t>
+      </w:r>
+      <w:r>
+        <w:rPr>
+          <w:b/>
+          <w:bCs/>
+        </w:rPr>
+        <w:t>ready for commit</w:t>
+      </w:r>
+      <w:r>
+        <w:t>.</w:t>
+      </w:r>
+    </w:p>
+    <w:p>
+      <w:r>
+        <w:pict w14:anchorId="08A853ED">
+          <v:rect id="_x0000_i1043" style="width:0;height:1.5pt" o:hralign="center" o:hrstd="t" o:hr="t" fillcolor="#a0a0a0" stroked="f"/>
+        </w:pict>
+      </w:r>
+    </w:p>
+    <w:p>
+      <w:pPr>
+        <w:rPr>
+          <w:b/>
+          <w:bCs/>
+        </w:rPr>
+      </w:pPr>
+      <w:r>
+        <w:rPr>
+          <w:rFonts w:ascii="Segoe UI Emoji" w:hAnsi="Segoe UI Emoji" w:cs="Segoe UI Emoji"/>
+          <w:b/>
+          <w:bCs/>
+        </w:rPr>
+        <w:t>✅</w:t>
+      </w:r>
+      <w:r>
+        <w:rPr>
+          <w:b/>
+          <w:bCs/>
+        </w:rPr>
+        <w:t xml:space="preserve"> 2. After git commit</w:t>
+      </w:r>
+    </w:p>
+    <w:p>
+      <w:pPr>
+        <w:numPr>
+          <w:ilvl w:val="0"/>
+          <w:numId w:val="5"/>
+        </w:numPr>
+      </w:pPr>
+      <w:r>
+        <w:t xml:space="preserve">git add moves your changes from the </w:t>
+      </w:r>
+      <w:r>
+        <w:rPr>
+          <w:b/>
+          <w:bCs/>
+        </w:rPr>
+        <w:t>working directory</w:t>
+      </w:r>
+      <w:r>
+        <w:t xml:space="preserve"> → </w:t>
+      </w:r>
+      <w:r>
+        <w:rPr>
+          <w:b/>
+          <w:bCs/>
+        </w:rPr>
+        <w:t>staging area</w:t>
+      </w:r>
+      <w:r>
+        <w:t>.</w:t>
+      </w:r>
+    </w:p>
+    <w:p>
+      <w:pPr>
+        <w:numPr>
+          <w:ilvl w:val="0"/>
+          <w:numId w:val="5"/>
+        </w:numPr>
+      </w:pPr>
+      <w:r>
+        <w:t>A new commit is created with a message and unique ID.</w:t>
+      </w:r>
+    </w:p>
+    <w:p>
+      <w:pPr>
+        <w:pStyle w:val="NormalWeb"/>
+        <w:numPr>
+          <w:ilvl w:val="0"/>
+          <w:numId w:val="5"/>
+        </w:numPr>
+        <w:spacing w:before="100" w:beforeAutospacing="1" w:after="100" w:afterAutospacing="1" w:line="240" w:lineRule="auto"/>
+      </w:pPr>
+      <w:r>
+        <w:t xml:space="preserve">Git creates a </w:t>
+      </w:r>
+      <w:r>
+        <w:rPr>
+          <w:rStyle w:val="Strong"/>
+        </w:rPr>
+        <w:t>commit object</w:t>
+      </w:r>
+      <w:r>
+        <w:t>, containing:</w:t>
+      </w:r>
+    </w:p>
+    <w:p>
+      <w:pPr>
+        <w:pStyle w:val="NormalWeb"/>
+        <w:numPr>
+          <w:ilvl w:val="1"/>
+          <w:numId w:val="5"/>
+        </w:numPr>
+        <w:spacing w:before="100" w:beforeAutospacing="1" w:after="100" w:afterAutospacing="1" w:line="240" w:lineRule="auto"/>
+      </w:pPr>
+      <w:r>
+        <w:t>Files you staged</w:t>
+      </w:r>
+    </w:p>
+    <w:p>
+      <w:pPr>
+        <w:pStyle w:val="NormalWeb"/>
+        <w:numPr>
+          <w:ilvl w:val="1"/>
+          <w:numId w:val="5"/>
+        </w:numPr>
+        <w:spacing w:before="100" w:beforeAutospacing="1" w:after="100" w:afterAutospacing="1" w:line="240" w:lineRule="auto"/>
+      </w:pPr>
+      <w:r>
+        <w:t>Author name</w:t>
+      </w:r>
+    </w:p>
+    <w:p>
+      <w:pPr>
+        <w:pStyle w:val="NormalWeb"/>
+        <w:numPr>
+          <w:ilvl w:val="1"/>
+          <w:numId w:val="5"/>
+        </w:numPr>
+        <w:spacing w:before="100" w:beforeAutospacing="1" w:after="100" w:afterAutospacing="1" w:line="240" w:lineRule="auto"/>
+      </w:pPr>
+      <w:r>
+        <w:t>Timestamp</w:t>
+      </w:r>
+    </w:p>
+    <w:p>
+      <w:pPr>
+        <w:pStyle w:val="NormalWeb"/>
+        <w:numPr>
+          <w:ilvl w:val="1"/>
+          <w:numId w:val="5"/>
+        </w:numPr>
+        <w:spacing w:before="100" w:beforeAutospacing="1" w:after="100" w:afterAutospacing="1" w:line="240" w:lineRule="auto"/>
+      </w:pPr>
+      <w:r>
+        <w:t>Commit message</w:t>
+      </w:r>
+    </w:p>
+    <w:p>
+      <w:pPr>
+        <w:pStyle w:val="NormalWeb"/>
+        <w:numPr>
+          <w:ilvl w:val="1"/>
+          <w:numId w:val="5"/>
+        </w:numPr>
+        <w:spacing w:before="100" w:beforeAutospacing="1" w:after="100" w:afterAutospacing="1" w:line="240" w:lineRule="auto"/>
+      </w:pPr>
+      <w:r>
+        <w:t>A unique commit hash (SHA-1)</w:t>
+      </w:r>
+    </w:p>
+    <w:p>
+      <w:r>
+        <w:pict w14:anchorId="3CA85F79">
+          <v:rect id="_x0000_i1044" style="width:0;height:1.5pt" o:hralign="center" o:hrstd="t" o:hr="t" fillcolor="#a0a0a0" stroked="f"/>
+        </w:pict>
+      </w:r>
+    </w:p>
+    <w:p>
+      <w:pPr>
+        <w:rPr>
+          <w:b/>
+          <w:bCs/>
+        </w:rPr>
+      </w:pPr>
+      <w:r>
+        <w:rPr>
+          <w:rFonts w:ascii="Segoe UI Emoji" w:hAnsi="Segoe UI Emoji" w:cs="Segoe UI Emoji"/>
+          <w:b/>
+          <w:bCs/>
+        </w:rPr>
+        <w:t>✅</w:t>
+      </w:r>
+      <w:r>
+        <w:rPr>
+          <w:b/>
+          <w:bCs/>
+        </w:rPr>
+        <w:t xml:space="preserve"> 3. After git push</w:t>
+      </w:r>
+    </w:p>
+    <w:p>
+      <w:pPr>
+        <w:numPr>
+          <w:ilvl w:val="0"/>
+          <w:numId w:val="6"/>
+        </w:numPr>
+      </w:pPr>
+      <w:r>
+        <w:t xml:space="preserve">Your local commits are uploaded to the </w:t>
+      </w:r>
+      <w:r>
+        <w:rPr>
+          <w:b/>
+          <w:bCs/>
+        </w:rPr>
+        <w:t>remote repository</w:t>
+      </w:r>
+      <w:r>
+        <w:t xml:space="preserve"> (GitHub, GitLab, etc.).</w:t>
+      </w:r>
+    </w:p>
+    <w:p>
+      <w:pPr>
+        <w:ind w:left="360" w:firstLine="360"/>
+        <w:rPr>
+          <w:b/>
+          <w:bCs/>
+        </w:rPr>
+      </w:pPr>
+      <w:r>
+        <w:rPr>
+          <w:b/>
+          <w:bCs/>
+        </w:rPr>
+        <w:t>Internally:</w:t>
+      </w:r>
+    </w:p>
+    <w:p>
+      <w:pPr>
+        <w:numPr>
+          <w:ilvl w:val="0"/>
+          <w:numId w:val="7"/>
+        </w:numPr>
+        <w:tabs>
+          <w:tab w:val="clear" w:pos="720"/>
+          <w:tab w:val="num" w:pos="1080"/>
+        </w:tabs>
+        <w:ind w:left="1080"/>
+      </w:pPr>
+      <w:r>
+        <w:t>Git compares your local branch with the remote branch.</w:t>
+      </w:r>
+    </w:p>
+    <w:p>
+      <w:pPr>
+        <w:numPr>
+          <w:ilvl w:val="0"/>
+          <w:numId w:val="7"/>
+        </w:numPr>
+        <w:tabs>
+          <w:tab w:val="clear" w:pos="720"/>
+          <w:tab w:val="num" w:pos="1080"/>
+        </w:tabs>
+        <w:ind w:left="1080"/>
+      </w:pPr>
+      <w:r>
+        <w:t>It sends your commit(s) to the remote server.</w:t>
+      </w:r>
+    </w:p>
+    <w:p>
+      <w:pPr>
+        <w:numPr>
+          <w:ilvl w:val="0"/>
+          <w:numId w:val="7"/>
+        </w:numPr>
+        <w:tabs>
+          <w:tab w:val="clear" w:pos="720"/>
+          <w:tab w:val="num" w:pos="1080"/>
+        </w:tabs>
+        <w:ind w:left="1080"/>
+      </w:pPr>
+      <w:r>
+        <w:t>Remote branch updates with your new commits.</w:t>
+      </w:r>
+    </w:p>
+    <w:p>
+      <w:r>
+        <w:pict w14:anchorId="22637D86">
+          <v:rect id="_x0000_i1045" style="width:0;height:1.5pt" o:hralign="center" o:hrstd="t" o:hr="t" fillcolor="#a0a0a0" stroked="f"/>
+        </w:pict>
+      </w:r>
+    </w:p>
+    <w:p>
+      <w:pPr>
+        <w:rPr>
+          <w:b/>
+          <w:bCs/>
+        </w:rPr>
+      </w:pPr>
+      <w:r>
+        <w:rPr>
+          <w:rFonts w:ascii="Segoe UI Emoji" w:hAnsi="Segoe UI Emoji" w:cs="Segoe UI Emoji"/>
+          <w:b/>
+          <w:bCs/>
+        </w:rPr>
+        <w:t>✅</w:t>
+      </w:r>
+      <w:r>
+        <w:rPr>
+          <w:b/>
+          <w:bCs/>
+        </w:rPr>
+        <w:t>Git stages</w:t>
+      </w:r>
+    </w:p>
+    <w:p>
+      <w:pPr>
+        <w:pStyle w:val="ListParagraph"/>
+        <w:numPr>
+          <w:ilvl w:val="0"/>
+          <w:numId w:val="8"/>
+        </w:numPr>
+        <w:jc w:val="both"/>
+      </w:pPr>
+      <w:r>
+        <w:t>Untraced – files created or updated but not part of version control system</w:t>
+      </w:r>
+    </w:p>
+    <w:p>
+      <w:pPr>
+        <w:pStyle w:val="ListParagraph"/>
+        <w:numPr>
+          <w:ilvl w:val="0"/>
+          <w:numId w:val="8"/>
+        </w:numPr>
+        <w:jc w:val="both"/>
+      </w:pPr>
+      <w:r>
+        <w:t>Staged – Files has been added to VCS but changes not yet commited</w:t>
+      </w:r>
+    </w:p>
+    <w:p>
+      <w:pPr>
+        <w:pStyle w:val="ListParagraph"/>
+        <w:numPr>
+          <w:ilvl w:val="0"/>
+          <w:numId w:val="8"/>
+        </w:numPr>
+        <w:jc w:val="both"/>
+      </w:pPr>
+      <w:r>
+        <w:t>Committed – Changes has been committed on local version control system</w:t>
+      </w:r>
+    </w:p>
+    <w:p>
+      <w:pPr>
+        <w:pStyle w:val="ListParagraph"/>
+        <w:numPr>
+          <w:ilvl w:val="0"/>
+          <w:numId w:val="8"/>
+        </w:numPr>
+        <w:jc w:val="both"/>
+      </w:pPr>
+      <w:r>
+        <w:t>Push – Changes has been updated in the centralized version control system</w:t>
       </w:r>
     </w:p>
     <w:p/>
@@ -768,6 +1397,530 @@
 <file path=word/numbering.xml><?xml version="1.0" encoding="utf-8"?>
 <w:numbering xmlns:wpc="http://schemas.microsoft.com/office/word/2010/wordprocessingCanvas" xmlns:cx="http://schemas.microsoft.com/office/drawing/2014/chartex" xmlns:cx1="http://schemas.microsoft.com/office/drawing/2015/9/8/chartex" xmlns:cx2="http://schemas.microsoft.com/office/drawing/2015/10/21/chartex" xmlns:cx3="http://schemas.microsoft.com/office/drawing/2016/5/9/chartex" xmlns:cx4="http://schemas.microsoft.com/office/drawing/2016/5/10/chartex" xmlns:cx5="http://schemas.microsoft.com/office/drawing/2016/5/11/chartex" xmlns:cx6="http://schemas.microsoft.com/office/drawing/2016/5/12/chartex" xmlns:cx7="http://schemas.microsoft.com/office/drawing/2016/5/13/chartex" xmlns:cx8="http://schemas.microsoft.com/office/drawing/2016/5/14/chartex" xmlns:mc="http://schemas.openxmlformats.org/markup-compatibility/2006" xmlns:aink="http://schemas.microsoft.com/office/drawing/2016/ink" xmlns:am3d="http://schemas.microsoft.com/office/drawing/2017/model3d" xmlns:o="urn:schemas-microsoft-com:office:office" xmlns:oel="http://schemas.microsoft.com/office/2019/extlst" xmlns:r="http://schemas.openxmlformats.org/officeDocument/2006/relationships" xmlns:m="http://schemas.openxmlformats.org/officeDocument/2006/math" xmlns:v="urn:schemas-microsoft-com:vml" xmlns:wp14="http://schemas.microsoft.com/office/word/2010/wordprocessingDrawing" xmlns:wp="http://schemas.openxmlformats.org/drawingml/2006/wordprocessingDrawing" xmlns:w10="urn:schemas-microsoft-com:office:word" xmlns:w="http://schemas.openxmlformats.org/wordprocessingml/2006/main" xmlns:w14="http://schemas.microsoft.com/office/word/2010/wordml" xmlns:w15="http://schemas.microsoft.com/office/word/2012/wordml" xmlns:w16cex="http://schemas.microsoft.com/office/word/2018/wordml/cex" xmlns:w16cid="http://schemas.microsoft.com/office/word/2016/wordml/cid" xmlns:w16="http://schemas.microsoft.com/office/word/2018/wordml" xmlns:w16du="http://schemas.microsoft.com/office/word/2023/wordml/word16du" xmlns:w16sdtdh="http://schemas.microsoft.com/office/word/2020/wordml/sdtdatahash" xmlns:w16sdtfl="http://schemas.microsoft.com/office/word/2024/wordml/sdtformatlock" xmlns:w16se="http://schemas.microsoft.com/office/word/2015/wordml/symex" xmlns:wpg="http://schemas.microsoft.com/office/word/2010/wordprocessingGroup" xmlns:wpi="http://schemas.microsoft.com/office/word/2010/wordprocessingInk" xmlns:wne="http://schemas.microsoft.com/office/word/2006/wordml" xmlns:wps="http://schemas.microsoft.com/office/word/2010/wordprocessingShape" mc:Ignorable="w14 w15 w16se w16cid w16 w16cex w16sdtdh w16sdtfl w16du wp14">
   <w:abstractNum w:abstractNumId="0" w15:restartNumberingAfterBreak="0">
+    <w:nsid w:val="011B1EB8"/>
+    <w:multiLevelType w:val="hybridMultilevel"/>
+    <w:tmpl w:val="4CE8F6F0"/>
+    <w:lvl w:ilvl="0" w:tplc="04090001">
+      <w:start w:val="1"/>
+      <w:numFmt w:val="bullet"/>
+      <w:lvlText w:val=""/>
+      <w:lvlJc w:val="left"/>
+      <w:pPr>
+        <w:ind w:left="1080" w:hanging="360"/>
+      </w:pPr>
+      <w:rPr>
+        <w:rFonts w:ascii="Symbol" w:hAnsi="Symbol" w:hint="default"/>
+      </w:rPr>
+    </w:lvl>
+    <w:lvl w:ilvl="1" w:tplc="04090003">
+      <w:start w:val="1"/>
+      <w:numFmt w:val="bullet"/>
+      <w:lvlText w:val="o"/>
+      <w:lvlJc w:val="left"/>
+      <w:pPr>
+        <w:ind w:left="1800" w:hanging="360"/>
+      </w:pPr>
+      <w:rPr>
+        <w:rFonts w:ascii="Courier New" w:hAnsi="Courier New" w:cs="Courier New" w:hint="default"/>
+      </w:rPr>
+    </w:lvl>
+    <w:lvl w:ilvl="2" w:tplc="04090005">
+      <w:start w:val="1"/>
+      <w:numFmt w:val="bullet"/>
+      <w:lvlText w:val=""/>
+      <w:lvlJc w:val="left"/>
+      <w:pPr>
+        <w:ind w:left="2520" w:hanging="360"/>
+      </w:pPr>
+      <w:rPr>
+        <w:rFonts w:ascii="Wingdings" w:hAnsi="Wingdings" w:hint="default"/>
+      </w:rPr>
+    </w:lvl>
+    <w:lvl w:ilvl="3" w:tplc="04090001" w:tentative="1">
+      <w:start w:val="1"/>
+      <w:numFmt w:val="bullet"/>
+      <w:lvlText w:val=""/>
+      <w:lvlJc w:val="left"/>
+      <w:pPr>
+        <w:ind w:left="3240" w:hanging="360"/>
+      </w:pPr>
+      <w:rPr>
+        <w:rFonts w:ascii="Symbol" w:hAnsi="Symbol" w:hint="default"/>
+      </w:rPr>
+    </w:lvl>
+    <w:lvl w:ilvl="4" w:tplc="04090003" w:tentative="1">
+      <w:start w:val="1"/>
+      <w:numFmt w:val="bullet"/>
+      <w:lvlText w:val="o"/>
+      <w:lvlJc w:val="left"/>
+      <w:pPr>
+        <w:ind w:left="3960" w:hanging="360"/>
+      </w:pPr>
+      <w:rPr>
+        <w:rFonts w:ascii="Courier New" w:hAnsi="Courier New" w:cs="Courier New" w:hint="default"/>
+      </w:rPr>
+    </w:lvl>
+    <w:lvl w:ilvl="5" w:tplc="04090005" w:tentative="1">
+      <w:start w:val="1"/>
+      <w:numFmt w:val="bullet"/>
+      <w:lvlText w:val=""/>
+      <w:lvlJc w:val="left"/>
+      <w:pPr>
+        <w:ind w:left="4680" w:hanging="360"/>
+      </w:pPr>
+      <w:rPr>
+        <w:rFonts w:ascii="Wingdings" w:hAnsi="Wingdings" w:hint="default"/>
+      </w:rPr>
+    </w:lvl>
+    <w:lvl w:ilvl="6" w:tplc="04090001" w:tentative="1">
+      <w:start w:val="1"/>
+      <w:numFmt w:val="bullet"/>
+      <w:lvlText w:val=""/>
+      <w:lvlJc w:val="left"/>
+      <w:pPr>
+        <w:ind w:left="5400" w:hanging="360"/>
+      </w:pPr>
+      <w:rPr>
+        <w:rFonts w:ascii="Symbol" w:hAnsi="Symbol" w:hint="default"/>
+      </w:rPr>
+    </w:lvl>
+    <w:lvl w:ilvl="7" w:tplc="04090003" w:tentative="1">
+      <w:start w:val="1"/>
+      <w:numFmt w:val="bullet"/>
+      <w:lvlText w:val="o"/>
+      <w:lvlJc w:val="left"/>
+      <w:pPr>
+        <w:ind w:left="6120" w:hanging="360"/>
+      </w:pPr>
+      <w:rPr>
+        <w:rFonts w:ascii="Courier New" w:hAnsi="Courier New" w:cs="Courier New" w:hint="default"/>
+      </w:rPr>
+    </w:lvl>
+    <w:lvl w:ilvl="8" w:tplc="04090005" w:tentative="1">
+      <w:start w:val="1"/>
+      <w:numFmt w:val="bullet"/>
+      <w:lvlText w:val=""/>
+      <w:lvlJc w:val="left"/>
+      <w:pPr>
+        <w:ind w:left="6840" w:hanging="360"/>
+      </w:pPr>
+      <w:rPr>
+        <w:rFonts w:ascii="Wingdings" w:hAnsi="Wingdings" w:hint="default"/>
+      </w:rPr>
+    </w:lvl>
+  </w:abstractNum>
+  <w:abstractNum w:abstractNumId="1" w15:restartNumberingAfterBreak="0">
+    <w:nsid w:val="03EB0E07"/>
+    <w:multiLevelType w:val="multilevel"/>
+    <w:tmpl w:val="BC080368"/>
+    <w:lvl w:ilvl="0">
+      <w:start w:val="1"/>
+      <w:numFmt w:val="bullet"/>
+      <w:lvlText w:val=""/>
+      <w:lvlJc w:val="left"/>
+      <w:pPr>
+        <w:tabs>
+          <w:tab w:val="num" w:pos="720"/>
+        </w:tabs>
+        <w:ind w:left="720" w:hanging="360"/>
+      </w:pPr>
+      <w:rPr>
+        <w:rFonts w:ascii="Symbol" w:hAnsi="Symbol" w:hint="default"/>
+        <w:sz w:val="20"/>
+      </w:rPr>
+    </w:lvl>
+    <w:lvl w:ilvl="1" w:tentative="1">
+      <w:start w:val="1"/>
+      <w:numFmt w:val="bullet"/>
+      <w:lvlText w:val="o"/>
+      <w:lvlJc w:val="left"/>
+      <w:pPr>
+        <w:tabs>
+          <w:tab w:val="num" w:pos="1440"/>
+        </w:tabs>
+        <w:ind w:left="1440" w:hanging="360"/>
+      </w:pPr>
+      <w:rPr>
+        <w:rFonts w:ascii="Courier New" w:hAnsi="Courier New" w:hint="default"/>
+        <w:sz w:val="20"/>
+      </w:rPr>
+    </w:lvl>
+    <w:lvl w:ilvl="2" w:tentative="1">
+      <w:start w:val="1"/>
+      <w:numFmt w:val="bullet"/>
+      <w:lvlText w:val=""/>
+      <w:lvlJc w:val="left"/>
+      <w:pPr>
+        <w:tabs>
+          <w:tab w:val="num" w:pos="2160"/>
+        </w:tabs>
+        <w:ind w:left="2160" w:hanging="360"/>
+      </w:pPr>
+      <w:rPr>
+        <w:rFonts w:ascii="Wingdings" w:hAnsi="Wingdings" w:hint="default"/>
+        <w:sz w:val="20"/>
+      </w:rPr>
+    </w:lvl>
+    <w:lvl w:ilvl="3" w:tentative="1">
+      <w:start w:val="1"/>
+      <w:numFmt w:val="bullet"/>
+      <w:lvlText w:val=""/>
+      <w:lvlJc w:val="left"/>
+      <w:pPr>
+        <w:tabs>
+          <w:tab w:val="num" w:pos="2880"/>
+        </w:tabs>
+        <w:ind w:left="2880" w:hanging="360"/>
+      </w:pPr>
+      <w:rPr>
+        <w:rFonts w:ascii="Wingdings" w:hAnsi="Wingdings" w:hint="default"/>
+        <w:sz w:val="20"/>
+      </w:rPr>
+    </w:lvl>
+    <w:lvl w:ilvl="4" w:tentative="1">
+      <w:start w:val="1"/>
+      <w:numFmt w:val="bullet"/>
+      <w:lvlText w:val=""/>
+      <w:lvlJc w:val="left"/>
+      <w:pPr>
+        <w:tabs>
+          <w:tab w:val="num" w:pos="3600"/>
+        </w:tabs>
+        <w:ind w:left="3600" w:hanging="360"/>
+      </w:pPr>
+      <w:rPr>
+        <w:rFonts w:ascii="Wingdings" w:hAnsi="Wingdings" w:hint="default"/>
+        <w:sz w:val="20"/>
+      </w:rPr>
+    </w:lvl>
+    <w:lvl w:ilvl="5" w:tentative="1">
+      <w:start w:val="1"/>
+      <w:numFmt w:val="bullet"/>
+      <w:lvlText w:val=""/>
+      <w:lvlJc w:val="left"/>
+      <w:pPr>
+        <w:tabs>
+          <w:tab w:val="num" w:pos="4320"/>
+        </w:tabs>
+        <w:ind w:left="4320" w:hanging="360"/>
+      </w:pPr>
+      <w:rPr>
+        <w:rFonts w:ascii="Wingdings" w:hAnsi="Wingdings" w:hint="default"/>
+        <w:sz w:val="20"/>
+      </w:rPr>
+    </w:lvl>
+    <w:lvl w:ilvl="6" w:tentative="1">
+      <w:start w:val="1"/>
+      <w:numFmt w:val="bullet"/>
+      <w:lvlText w:val=""/>
+      <w:lvlJc w:val="left"/>
+      <w:pPr>
+        <w:tabs>
+          <w:tab w:val="num" w:pos="5040"/>
+        </w:tabs>
+        <w:ind w:left="5040" w:hanging="360"/>
+      </w:pPr>
+      <w:rPr>
+        <w:rFonts w:ascii="Wingdings" w:hAnsi="Wingdings" w:hint="default"/>
+        <w:sz w:val="20"/>
+      </w:rPr>
+    </w:lvl>
+    <w:lvl w:ilvl="7" w:tentative="1">
+      <w:start w:val="1"/>
+      <w:numFmt w:val="bullet"/>
+      <w:lvlText w:val=""/>
+      <w:lvlJc w:val="left"/>
+      <w:pPr>
+        <w:tabs>
+          <w:tab w:val="num" w:pos="5760"/>
+        </w:tabs>
+        <w:ind w:left="5760" w:hanging="360"/>
+      </w:pPr>
+      <w:rPr>
+        <w:rFonts w:ascii="Wingdings" w:hAnsi="Wingdings" w:hint="default"/>
+        <w:sz w:val="20"/>
+      </w:rPr>
+    </w:lvl>
+    <w:lvl w:ilvl="8" w:tentative="1">
+      <w:start w:val="1"/>
+      <w:numFmt w:val="bullet"/>
+      <w:lvlText w:val=""/>
+      <w:lvlJc w:val="left"/>
+      <w:pPr>
+        <w:tabs>
+          <w:tab w:val="num" w:pos="6480"/>
+        </w:tabs>
+        <w:ind w:left="6480" w:hanging="360"/>
+      </w:pPr>
+      <w:rPr>
+        <w:rFonts w:ascii="Wingdings" w:hAnsi="Wingdings" w:hint="default"/>
+        <w:sz w:val="20"/>
+      </w:rPr>
+    </w:lvl>
+  </w:abstractNum>
+  <w:abstractNum w:abstractNumId="2" w15:restartNumberingAfterBreak="0">
+    <w:nsid w:val="16853007"/>
+    <w:multiLevelType w:val="hybridMultilevel"/>
+    <w:tmpl w:val="4F9A3676"/>
+    <w:lvl w:ilvl="0" w:tplc="04090001">
+      <w:start w:val="1"/>
+      <w:numFmt w:val="bullet"/>
+      <w:lvlText w:val=""/>
+      <w:lvlJc w:val="left"/>
+      <w:pPr>
+        <w:ind w:left="720" w:hanging="360"/>
+      </w:pPr>
+      <w:rPr>
+        <w:rFonts w:ascii="Symbol" w:hAnsi="Symbol" w:hint="default"/>
+      </w:rPr>
+    </w:lvl>
+    <w:lvl w:ilvl="1" w:tplc="04090003">
+      <w:start w:val="1"/>
+      <w:numFmt w:val="bullet"/>
+      <w:lvlText w:val="o"/>
+      <w:lvlJc w:val="left"/>
+      <w:pPr>
+        <w:ind w:left="1440" w:hanging="360"/>
+      </w:pPr>
+      <w:rPr>
+        <w:rFonts w:ascii="Courier New" w:hAnsi="Courier New" w:cs="Courier New" w:hint="default"/>
+      </w:rPr>
+    </w:lvl>
+    <w:lvl w:ilvl="2" w:tplc="04090005">
+      <w:start w:val="1"/>
+      <w:numFmt w:val="bullet"/>
+      <w:lvlText w:val=""/>
+      <w:lvlJc w:val="left"/>
+      <w:pPr>
+        <w:ind w:left="2160" w:hanging="360"/>
+      </w:pPr>
+      <w:rPr>
+        <w:rFonts w:ascii="Wingdings" w:hAnsi="Wingdings" w:hint="default"/>
+      </w:rPr>
+    </w:lvl>
+    <w:lvl w:ilvl="3" w:tplc="04090001" w:tentative="1">
+      <w:start w:val="1"/>
+      <w:numFmt w:val="bullet"/>
+      <w:lvlText w:val=""/>
+      <w:lvlJc w:val="left"/>
+      <w:pPr>
+        <w:ind w:left="2880" w:hanging="360"/>
+      </w:pPr>
+      <w:rPr>
+        <w:rFonts w:ascii="Symbol" w:hAnsi="Symbol" w:hint="default"/>
+      </w:rPr>
+    </w:lvl>
+    <w:lvl w:ilvl="4" w:tplc="04090003" w:tentative="1">
+      <w:start w:val="1"/>
+      <w:numFmt w:val="bullet"/>
+      <w:lvlText w:val="o"/>
+      <w:lvlJc w:val="left"/>
+      <w:pPr>
+        <w:ind w:left="3600" w:hanging="360"/>
+      </w:pPr>
+      <w:rPr>
+        <w:rFonts w:ascii="Courier New" w:hAnsi="Courier New" w:cs="Courier New" w:hint="default"/>
+      </w:rPr>
+    </w:lvl>
+    <w:lvl w:ilvl="5" w:tplc="04090005" w:tentative="1">
+      <w:start w:val="1"/>
+      <w:numFmt w:val="bullet"/>
+      <w:lvlText w:val=""/>
+      <w:lvlJc w:val="left"/>
+      <w:pPr>
+        <w:ind w:left="4320" w:hanging="360"/>
+      </w:pPr>
+      <w:rPr>
+        <w:rFonts w:ascii="Wingdings" w:hAnsi="Wingdings" w:hint="default"/>
+      </w:rPr>
+    </w:lvl>
+    <w:lvl w:ilvl="6" w:tplc="04090001" w:tentative="1">
+      <w:start w:val="1"/>
+      <w:numFmt w:val="bullet"/>
+      <w:lvlText w:val=""/>
+      <w:lvlJc w:val="left"/>
+      <w:pPr>
+        <w:ind w:left="5040" w:hanging="360"/>
+      </w:pPr>
+      <w:rPr>
+        <w:rFonts w:ascii="Symbol" w:hAnsi="Symbol" w:hint="default"/>
+      </w:rPr>
+    </w:lvl>
+    <w:lvl w:ilvl="7" w:tplc="04090003" w:tentative="1">
+      <w:start w:val="1"/>
+      <w:numFmt w:val="bullet"/>
+      <w:lvlText w:val="o"/>
+      <w:lvlJc w:val="left"/>
+      <w:pPr>
+        <w:ind w:left="5760" w:hanging="360"/>
+      </w:pPr>
+      <w:rPr>
+        <w:rFonts w:ascii="Courier New" w:hAnsi="Courier New" w:cs="Courier New" w:hint="default"/>
+      </w:rPr>
+    </w:lvl>
+    <w:lvl w:ilvl="8" w:tplc="04090005" w:tentative="1">
+      <w:start w:val="1"/>
+      <w:numFmt w:val="bullet"/>
+      <w:lvlText w:val=""/>
+      <w:lvlJc w:val="left"/>
+      <w:pPr>
+        <w:ind w:left="6480" w:hanging="360"/>
+      </w:pPr>
+      <w:rPr>
+        <w:rFonts w:ascii="Wingdings" w:hAnsi="Wingdings" w:hint="default"/>
+      </w:rPr>
+    </w:lvl>
+  </w:abstractNum>
+  <w:abstractNum w:abstractNumId="3" w15:restartNumberingAfterBreak="0">
+    <w:nsid w:val="1E944067"/>
+    <w:multiLevelType w:val="multilevel"/>
+    <w:tmpl w:val="E8E415BC"/>
+    <w:lvl w:ilvl="0">
+      <w:start w:val="1"/>
+      <w:numFmt w:val="bullet"/>
+      <w:lvlText w:val=""/>
+      <w:lvlJc w:val="left"/>
+      <w:pPr>
+        <w:tabs>
+          <w:tab w:val="num" w:pos="720"/>
+        </w:tabs>
+        <w:ind w:left="720" w:hanging="360"/>
+      </w:pPr>
+      <w:rPr>
+        <w:rFonts w:ascii="Symbol" w:hAnsi="Symbol" w:hint="default"/>
+        <w:sz w:val="20"/>
+      </w:rPr>
+    </w:lvl>
+    <w:lvl w:ilvl="1" w:tentative="1">
+      <w:start w:val="1"/>
+      <w:numFmt w:val="bullet"/>
+      <w:lvlText w:val="o"/>
+      <w:lvlJc w:val="left"/>
+      <w:pPr>
+        <w:tabs>
+          <w:tab w:val="num" w:pos="1440"/>
+        </w:tabs>
+        <w:ind w:left="1440" w:hanging="360"/>
+      </w:pPr>
+      <w:rPr>
+        <w:rFonts w:ascii="Courier New" w:hAnsi="Courier New" w:hint="default"/>
+        <w:sz w:val="20"/>
+      </w:rPr>
+    </w:lvl>
+    <w:lvl w:ilvl="2" w:tentative="1">
+      <w:start w:val="1"/>
+      <w:numFmt w:val="bullet"/>
+      <w:lvlText w:val=""/>
+      <w:lvlJc w:val="left"/>
+      <w:pPr>
+        <w:tabs>
+          <w:tab w:val="num" w:pos="2160"/>
+        </w:tabs>
+        <w:ind w:left="2160" w:hanging="360"/>
+      </w:pPr>
+      <w:rPr>
+        <w:rFonts w:ascii="Wingdings" w:hAnsi="Wingdings" w:hint="default"/>
+        <w:sz w:val="20"/>
+      </w:rPr>
+    </w:lvl>
+    <w:lvl w:ilvl="3" w:tentative="1">
+      <w:start w:val="1"/>
+      <w:numFmt w:val="bullet"/>
+      <w:lvlText w:val=""/>
+      <w:lvlJc w:val="left"/>
+      <w:pPr>
+        <w:tabs>
+          <w:tab w:val="num" w:pos="2880"/>
+        </w:tabs>
+        <w:ind w:left="2880" w:hanging="360"/>
+      </w:pPr>
+      <w:rPr>
+        <w:rFonts w:ascii="Wingdings" w:hAnsi="Wingdings" w:hint="default"/>
+        <w:sz w:val="20"/>
+      </w:rPr>
+    </w:lvl>
+    <w:lvl w:ilvl="4" w:tentative="1">
+      <w:start w:val="1"/>
+      <w:numFmt w:val="bullet"/>
+      <w:lvlText w:val=""/>
+      <w:lvlJc w:val="left"/>
+      <w:pPr>
+        <w:tabs>
+          <w:tab w:val="num" w:pos="3600"/>
+        </w:tabs>
+        <w:ind w:left="3600" w:hanging="360"/>
+      </w:pPr>
+      <w:rPr>
+        <w:rFonts w:ascii="Wingdings" w:hAnsi="Wingdings" w:hint="default"/>
+        <w:sz w:val="20"/>
+      </w:rPr>
+    </w:lvl>
+    <w:lvl w:ilvl="5" w:tentative="1">
+      <w:start w:val="1"/>
+      <w:numFmt w:val="bullet"/>
+      <w:lvlText w:val=""/>
+      <w:lvlJc w:val="left"/>
+      <w:pPr>
+        <w:tabs>
+          <w:tab w:val="num" w:pos="4320"/>
+        </w:tabs>
+        <w:ind w:left="4320" w:hanging="360"/>
+      </w:pPr>
+      <w:rPr>
+        <w:rFonts w:ascii="Wingdings" w:hAnsi="Wingdings" w:hint="default"/>
+        <w:sz w:val="20"/>
+      </w:rPr>
+    </w:lvl>
+    <w:lvl w:ilvl="6" w:tentative="1">
+      <w:start w:val="1"/>
+      <w:numFmt w:val="bullet"/>
+      <w:lvlText w:val=""/>
+      <w:lvlJc w:val="left"/>
+      <w:pPr>
+        <w:tabs>
+          <w:tab w:val="num" w:pos="5040"/>
+        </w:tabs>
+        <w:ind w:left="5040" w:hanging="360"/>
+      </w:pPr>
+      <w:rPr>
+        <w:rFonts w:ascii="Wingdings" w:hAnsi="Wingdings" w:hint="default"/>
+        <w:sz w:val="20"/>
+      </w:rPr>
+    </w:lvl>
+    <w:lvl w:ilvl="7" w:tentative="1">
+      <w:start w:val="1"/>
+      <w:numFmt w:val="bullet"/>
+      <w:lvlText w:val=""/>
+      <w:lvlJc w:val="left"/>
+      <w:pPr>
+        <w:tabs>
+          <w:tab w:val="num" w:pos="5760"/>
+        </w:tabs>
+        <w:ind w:left="5760" w:hanging="360"/>
+      </w:pPr>
+      <w:rPr>
+        <w:rFonts w:ascii="Wingdings" w:hAnsi="Wingdings" w:hint="default"/>
+        <w:sz w:val="20"/>
+      </w:rPr>
+    </w:lvl>
+    <w:lvl w:ilvl="8" w:tentative="1">
+      <w:start w:val="1"/>
+      <w:numFmt w:val="bullet"/>
+      <w:lvlText w:val=""/>
+      <w:lvlJc w:val="left"/>
+      <w:pPr>
+        <w:tabs>
+          <w:tab w:val="num" w:pos="6480"/>
+        </w:tabs>
+        <w:ind w:left="6480" w:hanging="360"/>
+      </w:pPr>
+      <w:rPr>
+        <w:rFonts w:ascii="Wingdings" w:hAnsi="Wingdings" w:hint="default"/>
+        <w:sz w:val="20"/>
+      </w:rPr>
+    </w:lvl>
+  </w:abstractNum>
+  <w:abstractNum w:abstractNumId="4" w15:restartNumberingAfterBreak="0">
     <w:nsid w:val="22A84512"/>
     <w:multiLevelType w:val="multilevel"/>
     <w:tmpl w:val="6ED0C284"/>
@@ -916,7 +2069,418 @@
       </w:rPr>
     </w:lvl>
   </w:abstractNum>
-  <w:abstractNum w:abstractNumId="1" w15:restartNumberingAfterBreak="0">
+  <w:abstractNum w:abstractNumId="5" w15:restartNumberingAfterBreak="0">
+    <w:nsid w:val="53F94C36"/>
+    <w:multiLevelType w:val="hybridMultilevel"/>
+    <w:tmpl w:val="E21E44F8"/>
+    <w:lvl w:ilvl="0" w:tplc="04090001">
+      <w:start w:val="1"/>
+      <w:numFmt w:val="bullet"/>
+      <w:lvlText w:val=""/>
+      <w:lvlJc w:val="left"/>
+      <w:pPr>
+        <w:ind w:left="1080" w:hanging="360"/>
+      </w:pPr>
+      <w:rPr>
+        <w:rFonts w:ascii="Symbol" w:hAnsi="Symbol" w:hint="default"/>
+      </w:rPr>
+    </w:lvl>
+    <w:lvl w:ilvl="1" w:tplc="04090003" w:tentative="1">
+      <w:start w:val="1"/>
+      <w:numFmt w:val="bullet"/>
+      <w:lvlText w:val="o"/>
+      <w:lvlJc w:val="left"/>
+      <w:pPr>
+        <w:ind w:left="1800" w:hanging="360"/>
+      </w:pPr>
+      <w:rPr>
+        <w:rFonts w:ascii="Courier New" w:hAnsi="Courier New" w:cs="Courier New" w:hint="default"/>
+      </w:rPr>
+    </w:lvl>
+    <w:lvl w:ilvl="2" w:tplc="04090005" w:tentative="1">
+      <w:start w:val="1"/>
+      <w:numFmt w:val="bullet"/>
+      <w:lvlText w:val=""/>
+      <w:lvlJc w:val="left"/>
+      <w:pPr>
+        <w:ind w:left="2520" w:hanging="360"/>
+      </w:pPr>
+      <w:rPr>
+        <w:rFonts w:ascii="Wingdings" w:hAnsi="Wingdings" w:hint="default"/>
+      </w:rPr>
+    </w:lvl>
+    <w:lvl w:ilvl="3" w:tplc="04090001" w:tentative="1">
+      <w:start w:val="1"/>
+      <w:numFmt w:val="bullet"/>
+      <w:lvlText w:val=""/>
+      <w:lvlJc w:val="left"/>
+      <w:pPr>
+        <w:ind w:left="3240" w:hanging="360"/>
+      </w:pPr>
+      <w:rPr>
+        <w:rFonts w:ascii="Symbol" w:hAnsi="Symbol" w:hint="default"/>
+      </w:rPr>
+    </w:lvl>
+    <w:lvl w:ilvl="4" w:tplc="04090003" w:tentative="1">
+      <w:start w:val="1"/>
+      <w:numFmt w:val="bullet"/>
+      <w:lvlText w:val="o"/>
+      <w:lvlJc w:val="left"/>
+      <w:pPr>
+        <w:ind w:left="3960" w:hanging="360"/>
+      </w:pPr>
+      <w:rPr>
+        <w:rFonts w:ascii="Courier New" w:hAnsi="Courier New" w:cs="Courier New" w:hint="default"/>
+      </w:rPr>
+    </w:lvl>
+    <w:lvl w:ilvl="5" w:tplc="04090005" w:tentative="1">
+      <w:start w:val="1"/>
+      <w:numFmt w:val="bullet"/>
+      <w:lvlText w:val=""/>
+      <w:lvlJc w:val="left"/>
+      <w:pPr>
+        <w:ind w:left="4680" w:hanging="360"/>
+      </w:pPr>
+      <w:rPr>
+        <w:rFonts w:ascii="Wingdings" w:hAnsi="Wingdings" w:hint="default"/>
+      </w:rPr>
+    </w:lvl>
+    <w:lvl w:ilvl="6" w:tplc="04090001" w:tentative="1">
+      <w:start w:val="1"/>
+      <w:numFmt w:val="bullet"/>
+      <w:lvlText w:val=""/>
+      <w:lvlJc w:val="left"/>
+      <w:pPr>
+        <w:ind w:left="5400" w:hanging="360"/>
+      </w:pPr>
+      <w:rPr>
+        <w:rFonts w:ascii="Symbol" w:hAnsi="Symbol" w:hint="default"/>
+      </w:rPr>
+    </w:lvl>
+    <w:lvl w:ilvl="7" w:tplc="04090003" w:tentative="1">
+      <w:start w:val="1"/>
+      <w:numFmt w:val="bullet"/>
+      <w:lvlText w:val="o"/>
+      <w:lvlJc w:val="left"/>
+      <w:pPr>
+        <w:ind w:left="6120" w:hanging="360"/>
+      </w:pPr>
+      <w:rPr>
+        <w:rFonts w:ascii="Courier New" w:hAnsi="Courier New" w:cs="Courier New" w:hint="default"/>
+      </w:rPr>
+    </w:lvl>
+    <w:lvl w:ilvl="8" w:tplc="04090005" w:tentative="1">
+      <w:start w:val="1"/>
+      <w:numFmt w:val="bullet"/>
+      <w:lvlText w:val=""/>
+      <w:lvlJc w:val="left"/>
+      <w:pPr>
+        <w:ind w:left="6840" w:hanging="360"/>
+      </w:pPr>
+      <w:rPr>
+        <w:rFonts w:ascii="Wingdings" w:hAnsi="Wingdings" w:hint="default"/>
+      </w:rPr>
+    </w:lvl>
+  </w:abstractNum>
+  <w:abstractNum w:abstractNumId="6" w15:restartNumberingAfterBreak="0">
+    <w:nsid w:val="58922F48"/>
+    <w:multiLevelType w:val="multilevel"/>
+    <w:tmpl w:val="6ED0C284"/>
+    <w:lvl w:ilvl="0">
+      <w:start w:val="1"/>
+      <w:numFmt w:val="bullet"/>
+      <w:lvlText w:val=""/>
+      <w:lvlJc w:val="left"/>
+      <w:pPr>
+        <w:tabs>
+          <w:tab w:val="num" w:pos="720"/>
+        </w:tabs>
+        <w:ind w:left="720" w:hanging="360"/>
+      </w:pPr>
+      <w:rPr>
+        <w:rFonts w:ascii="Symbol" w:hAnsi="Symbol" w:hint="default"/>
+        <w:sz w:val="20"/>
+      </w:rPr>
+    </w:lvl>
+    <w:lvl w:ilvl="1" w:tentative="1">
+      <w:start w:val="1"/>
+      <w:numFmt w:val="bullet"/>
+      <w:lvlText w:val="o"/>
+      <w:lvlJc w:val="left"/>
+      <w:pPr>
+        <w:tabs>
+          <w:tab w:val="num" w:pos="1440"/>
+        </w:tabs>
+        <w:ind w:left="1440" w:hanging="360"/>
+      </w:pPr>
+      <w:rPr>
+        <w:rFonts w:ascii="Courier New" w:hAnsi="Courier New" w:hint="default"/>
+        <w:sz w:val="20"/>
+      </w:rPr>
+    </w:lvl>
+    <w:lvl w:ilvl="2" w:tentative="1">
+      <w:start w:val="1"/>
+      <w:numFmt w:val="bullet"/>
+      <w:lvlText w:val=""/>
+      <w:lvlJc w:val="left"/>
+      <w:pPr>
+        <w:tabs>
+          <w:tab w:val="num" w:pos="2160"/>
+        </w:tabs>
+        <w:ind w:left="2160" w:hanging="360"/>
+      </w:pPr>
+      <w:rPr>
+        <w:rFonts w:ascii="Wingdings" w:hAnsi="Wingdings" w:hint="default"/>
+        <w:sz w:val="20"/>
+      </w:rPr>
+    </w:lvl>
+    <w:lvl w:ilvl="3" w:tentative="1">
+      <w:start w:val="1"/>
+      <w:numFmt w:val="bullet"/>
+      <w:lvlText w:val=""/>
+      <w:lvlJc w:val="left"/>
+      <w:pPr>
+        <w:tabs>
+          <w:tab w:val="num" w:pos="2880"/>
+        </w:tabs>
+        <w:ind w:left="2880" w:hanging="360"/>
+      </w:pPr>
+      <w:rPr>
+        <w:rFonts w:ascii="Wingdings" w:hAnsi="Wingdings" w:hint="default"/>
+        <w:sz w:val="20"/>
+      </w:rPr>
+    </w:lvl>
+    <w:lvl w:ilvl="4" w:tentative="1">
+      <w:start w:val="1"/>
+      <w:numFmt w:val="bullet"/>
+      <w:lvlText w:val=""/>
+      <w:lvlJc w:val="left"/>
+      <w:pPr>
+        <w:tabs>
+          <w:tab w:val="num" w:pos="3600"/>
+        </w:tabs>
+        <w:ind w:left="3600" w:hanging="360"/>
+      </w:pPr>
+      <w:rPr>
+        <w:rFonts w:ascii="Wingdings" w:hAnsi="Wingdings" w:hint="default"/>
+        <w:sz w:val="20"/>
+      </w:rPr>
+    </w:lvl>
+    <w:lvl w:ilvl="5" w:tentative="1">
+      <w:start w:val="1"/>
+      <w:numFmt w:val="bullet"/>
+      <w:lvlText w:val=""/>
+      <w:lvlJc w:val="left"/>
+      <w:pPr>
+        <w:tabs>
+          <w:tab w:val="num" w:pos="4320"/>
+        </w:tabs>
+        <w:ind w:left="4320" w:hanging="360"/>
+      </w:pPr>
+      <w:rPr>
+        <w:rFonts w:ascii="Wingdings" w:hAnsi="Wingdings" w:hint="default"/>
+        <w:sz w:val="20"/>
+      </w:rPr>
+    </w:lvl>
+    <w:lvl w:ilvl="6" w:tentative="1">
+      <w:start w:val="1"/>
+      <w:numFmt w:val="bullet"/>
+      <w:lvlText w:val=""/>
+      <w:lvlJc w:val="left"/>
+      <w:pPr>
+        <w:tabs>
+          <w:tab w:val="num" w:pos="5040"/>
+        </w:tabs>
+        <w:ind w:left="5040" w:hanging="360"/>
+      </w:pPr>
+      <w:rPr>
+        <w:rFonts w:ascii="Wingdings" w:hAnsi="Wingdings" w:hint="default"/>
+        <w:sz w:val="20"/>
+      </w:rPr>
+    </w:lvl>
+    <w:lvl w:ilvl="7" w:tentative="1">
+      <w:start w:val="1"/>
+      <w:numFmt w:val="bullet"/>
+      <w:lvlText w:val=""/>
+      <w:lvlJc w:val="left"/>
+      <w:pPr>
+        <w:tabs>
+          <w:tab w:val="num" w:pos="5760"/>
+        </w:tabs>
+        <w:ind w:left="5760" w:hanging="360"/>
+      </w:pPr>
+      <w:rPr>
+        <w:rFonts w:ascii="Wingdings" w:hAnsi="Wingdings" w:hint="default"/>
+        <w:sz w:val="20"/>
+      </w:rPr>
+    </w:lvl>
+    <w:lvl w:ilvl="8" w:tentative="1">
+      <w:start w:val="1"/>
+      <w:numFmt w:val="bullet"/>
+      <w:lvlText w:val=""/>
+      <w:lvlJc w:val="left"/>
+      <w:pPr>
+        <w:tabs>
+          <w:tab w:val="num" w:pos="6480"/>
+        </w:tabs>
+        <w:ind w:left="6480" w:hanging="360"/>
+      </w:pPr>
+      <w:rPr>
+        <w:rFonts w:ascii="Wingdings" w:hAnsi="Wingdings" w:hint="default"/>
+        <w:sz w:val="20"/>
+      </w:rPr>
+    </w:lvl>
+  </w:abstractNum>
+  <w:abstractNum w:abstractNumId="7" w15:restartNumberingAfterBreak="0">
+    <w:nsid w:val="5DA971DE"/>
+    <w:multiLevelType w:val="multilevel"/>
+    <w:tmpl w:val="6ED0C284"/>
+    <w:lvl w:ilvl="0">
+      <w:start w:val="1"/>
+      <w:numFmt w:val="bullet"/>
+      <w:lvlText w:val=""/>
+      <w:lvlJc w:val="left"/>
+      <w:pPr>
+        <w:tabs>
+          <w:tab w:val="num" w:pos="720"/>
+        </w:tabs>
+        <w:ind w:left="720" w:hanging="360"/>
+      </w:pPr>
+      <w:rPr>
+        <w:rFonts w:ascii="Symbol" w:hAnsi="Symbol" w:hint="default"/>
+        <w:sz w:val="20"/>
+      </w:rPr>
+    </w:lvl>
+    <w:lvl w:ilvl="1" w:tentative="1">
+      <w:start w:val="1"/>
+      <w:numFmt w:val="bullet"/>
+      <w:lvlText w:val="o"/>
+      <w:lvlJc w:val="left"/>
+      <w:pPr>
+        <w:tabs>
+          <w:tab w:val="num" w:pos="1440"/>
+        </w:tabs>
+        <w:ind w:left="1440" w:hanging="360"/>
+      </w:pPr>
+      <w:rPr>
+        <w:rFonts w:ascii="Courier New" w:hAnsi="Courier New" w:hint="default"/>
+        <w:sz w:val="20"/>
+      </w:rPr>
+    </w:lvl>
+    <w:lvl w:ilvl="2" w:tentative="1">
+      <w:start w:val="1"/>
+      <w:numFmt w:val="bullet"/>
+      <w:lvlText w:val=""/>
+      <w:lvlJc w:val="left"/>
+      <w:pPr>
+        <w:tabs>
+          <w:tab w:val="num" w:pos="2160"/>
+        </w:tabs>
+        <w:ind w:left="2160" w:hanging="360"/>
+      </w:pPr>
+      <w:rPr>
+        <w:rFonts w:ascii="Wingdings" w:hAnsi="Wingdings" w:hint="default"/>
+        <w:sz w:val="20"/>
+      </w:rPr>
+    </w:lvl>
+    <w:lvl w:ilvl="3" w:tentative="1">
+      <w:start w:val="1"/>
+      <w:numFmt w:val="bullet"/>
+      <w:lvlText w:val=""/>
+      <w:lvlJc w:val="left"/>
+      <w:pPr>
+        <w:tabs>
+          <w:tab w:val="num" w:pos="2880"/>
+        </w:tabs>
+        <w:ind w:left="2880" w:hanging="360"/>
+      </w:pPr>
+      <w:rPr>
+        <w:rFonts w:ascii="Wingdings" w:hAnsi="Wingdings" w:hint="default"/>
+        <w:sz w:val="20"/>
+      </w:rPr>
+    </w:lvl>
+    <w:lvl w:ilvl="4" w:tentative="1">
+      <w:start w:val="1"/>
+      <w:numFmt w:val="bullet"/>
+      <w:lvlText w:val=""/>
+      <w:lvlJc w:val="left"/>
+      <w:pPr>
+        <w:tabs>
+          <w:tab w:val="num" w:pos="3600"/>
+        </w:tabs>
+        <w:ind w:left="3600" w:hanging="360"/>
+      </w:pPr>
+      <w:rPr>
+        <w:rFonts w:ascii="Wingdings" w:hAnsi="Wingdings" w:hint="default"/>
+        <w:sz w:val="20"/>
+      </w:rPr>
+    </w:lvl>
+    <w:lvl w:ilvl="5" w:tentative="1">
+      <w:start w:val="1"/>
+      <w:numFmt w:val="bullet"/>
+      <w:lvlText w:val=""/>
+      <w:lvlJc w:val="left"/>
+      <w:pPr>
+        <w:tabs>
+          <w:tab w:val="num" w:pos="4320"/>
+        </w:tabs>
+        <w:ind w:left="4320" w:hanging="360"/>
+      </w:pPr>
+      <w:rPr>
+        <w:rFonts w:ascii="Wingdings" w:hAnsi="Wingdings" w:hint="default"/>
+        <w:sz w:val="20"/>
+      </w:rPr>
+    </w:lvl>
+    <w:lvl w:ilvl="6" w:tentative="1">
+      <w:start w:val="1"/>
+      <w:numFmt w:val="bullet"/>
+      <w:lvlText w:val=""/>
+      <w:lvlJc w:val="left"/>
+      <w:pPr>
+        <w:tabs>
+          <w:tab w:val="num" w:pos="5040"/>
+        </w:tabs>
+        <w:ind w:left="5040" w:hanging="360"/>
+      </w:pPr>
+      <w:rPr>
+        <w:rFonts w:ascii="Wingdings" w:hAnsi="Wingdings" w:hint="default"/>
+        <w:sz w:val="20"/>
+      </w:rPr>
+    </w:lvl>
+    <w:lvl w:ilvl="7" w:tentative="1">
+      <w:start w:val="1"/>
+      <w:numFmt w:val="bullet"/>
+      <w:lvlText w:val=""/>
+      <w:lvlJc w:val="left"/>
+      <w:pPr>
+        <w:tabs>
+          <w:tab w:val="num" w:pos="5760"/>
+        </w:tabs>
+        <w:ind w:left="5760" w:hanging="360"/>
+      </w:pPr>
+      <w:rPr>
+        <w:rFonts w:ascii="Wingdings" w:hAnsi="Wingdings" w:hint="default"/>
+        <w:sz w:val="20"/>
+      </w:rPr>
+    </w:lvl>
+    <w:lvl w:ilvl="8" w:tentative="1">
+      <w:start w:val="1"/>
+      <w:numFmt w:val="bullet"/>
+      <w:lvlText w:val=""/>
+      <w:lvlJc w:val="left"/>
+      <w:pPr>
+        <w:tabs>
+          <w:tab w:val="num" w:pos="6480"/>
+        </w:tabs>
+        <w:ind w:left="6480" w:hanging="360"/>
+      </w:pPr>
+      <w:rPr>
+        <w:rFonts w:ascii="Wingdings" w:hAnsi="Wingdings" w:hint="default"/>
+        <w:sz w:val="20"/>
+      </w:rPr>
+    </w:lvl>
+  </w:abstractNum>
+  <w:abstractNum w:abstractNumId="8" w15:restartNumberingAfterBreak="0">
     <w:nsid w:val="64A97109"/>
     <w:multiLevelType w:val="multilevel"/>
     <w:tmpl w:val="6ED0C284"/>
@@ -1065,11 +2629,184 @@
       </w:rPr>
     </w:lvl>
   </w:abstractNum>
+  <w:abstractNum w:abstractNumId="9" w15:restartNumberingAfterBreak="0">
+    <w:nsid w:val="703F7301"/>
+    <w:multiLevelType w:val="multilevel"/>
+    <w:tmpl w:val="6ED0C284"/>
+    <w:lvl w:ilvl="0">
+      <w:start w:val="1"/>
+      <w:numFmt w:val="bullet"/>
+      <w:lvlText w:val=""/>
+      <w:lvlJc w:val="left"/>
+      <w:pPr>
+        <w:tabs>
+          <w:tab w:val="num" w:pos="720"/>
+        </w:tabs>
+        <w:ind w:left="720" w:hanging="360"/>
+      </w:pPr>
+      <w:rPr>
+        <w:rFonts w:ascii="Symbol" w:hAnsi="Symbol" w:hint="default"/>
+        <w:sz w:val="20"/>
+      </w:rPr>
+    </w:lvl>
+    <w:lvl w:ilvl="1">
+      <w:start w:val="1"/>
+      <w:numFmt w:val="bullet"/>
+      <w:lvlText w:val="o"/>
+      <w:lvlJc w:val="left"/>
+      <w:pPr>
+        <w:tabs>
+          <w:tab w:val="num" w:pos="1440"/>
+        </w:tabs>
+        <w:ind w:left="1440" w:hanging="360"/>
+      </w:pPr>
+      <w:rPr>
+        <w:rFonts w:ascii="Courier New" w:hAnsi="Courier New" w:hint="default"/>
+        <w:sz w:val="20"/>
+      </w:rPr>
+    </w:lvl>
+    <w:lvl w:ilvl="2" w:tentative="1">
+      <w:start w:val="1"/>
+      <w:numFmt w:val="bullet"/>
+      <w:lvlText w:val=""/>
+      <w:lvlJc w:val="left"/>
+      <w:pPr>
+        <w:tabs>
+          <w:tab w:val="num" w:pos="2160"/>
+        </w:tabs>
+        <w:ind w:left="2160" w:hanging="360"/>
+      </w:pPr>
+      <w:rPr>
+        <w:rFonts w:ascii="Wingdings" w:hAnsi="Wingdings" w:hint="default"/>
+        <w:sz w:val="20"/>
+      </w:rPr>
+    </w:lvl>
+    <w:lvl w:ilvl="3" w:tentative="1">
+      <w:start w:val="1"/>
+      <w:numFmt w:val="bullet"/>
+      <w:lvlText w:val=""/>
+      <w:lvlJc w:val="left"/>
+      <w:pPr>
+        <w:tabs>
+          <w:tab w:val="num" w:pos="2880"/>
+        </w:tabs>
+        <w:ind w:left="2880" w:hanging="360"/>
+      </w:pPr>
+      <w:rPr>
+        <w:rFonts w:ascii="Wingdings" w:hAnsi="Wingdings" w:hint="default"/>
+        <w:sz w:val="20"/>
+      </w:rPr>
+    </w:lvl>
+    <w:lvl w:ilvl="4" w:tentative="1">
+      <w:start w:val="1"/>
+      <w:numFmt w:val="bullet"/>
+      <w:lvlText w:val=""/>
+      <w:lvlJc w:val="left"/>
+      <w:pPr>
+        <w:tabs>
+          <w:tab w:val="num" w:pos="3600"/>
+        </w:tabs>
+        <w:ind w:left="3600" w:hanging="360"/>
+      </w:pPr>
+      <w:rPr>
+        <w:rFonts w:ascii="Wingdings" w:hAnsi="Wingdings" w:hint="default"/>
+        <w:sz w:val="20"/>
+      </w:rPr>
+    </w:lvl>
+    <w:lvl w:ilvl="5" w:tentative="1">
+      <w:start w:val="1"/>
+      <w:numFmt w:val="bullet"/>
+      <w:lvlText w:val=""/>
+      <w:lvlJc w:val="left"/>
+      <w:pPr>
+        <w:tabs>
+          <w:tab w:val="num" w:pos="4320"/>
+        </w:tabs>
+        <w:ind w:left="4320" w:hanging="360"/>
+      </w:pPr>
+      <w:rPr>
+        <w:rFonts w:ascii="Wingdings" w:hAnsi="Wingdings" w:hint="default"/>
+        <w:sz w:val="20"/>
+      </w:rPr>
+    </w:lvl>
+    <w:lvl w:ilvl="6" w:tentative="1">
+      <w:start w:val="1"/>
+      <w:numFmt w:val="bullet"/>
+      <w:lvlText w:val=""/>
+      <w:lvlJc w:val="left"/>
+      <w:pPr>
+        <w:tabs>
+          <w:tab w:val="num" w:pos="5040"/>
+        </w:tabs>
+        <w:ind w:left="5040" w:hanging="360"/>
+      </w:pPr>
+      <w:rPr>
+        <w:rFonts w:ascii="Wingdings" w:hAnsi="Wingdings" w:hint="default"/>
+        <w:sz w:val="20"/>
+      </w:rPr>
+    </w:lvl>
+    <w:lvl w:ilvl="7" w:tentative="1">
+      <w:start w:val="1"/>
+      <w:numFmt w:val="bullet"/>
+      <w:lvlText w:val=""/>
+      <w:lvlJc w:val="left"/>
+      <w:pPr>
+        <w:tabs>
+          <w:tab w:val="num" w:pos="5760"/>
+        </w:tabs>
+        <w:ind w:left="5760" w:hanging="360"/>
+      </w:pPr>
+      <w:rPr>
+        <w:rFonts w:ascii="Wingdings" w:hAnsi="Wingdings" w:hint="default"/>
+        <w:sz w:val="20"/>
+      </w:rPr>
+    </w:lvl>
+    <w:lvl w:ilvl="8" w:tentative="1">
+      <w:start w:val="1"/>
+      <w:numFmt w:val="bullet"/>
+      <w:lvlText w:val=""/>
+      <w:lvlJc w:val="left"/>
+      <w:pPr>
+        <w:tabs>
+          <w:tab w:val="num" w:pos="6480"/>
+        </w:tabs>
+        <w:ind w:left="6480" w:hanging="360"/>
+      </w:pPr>
+      <w:rPr>
+        <w:rFonts w:ascii="Wingdings" w:hAnsi="Wingdings" w:hint="default"/>
+        <w:sz w:val="20"/>
+      </w:rPr>
+    </w:lvl>
+  </w:abstractNum>
   <w:num w:numId="1" w16cid:durableId="2142141634">
-    <w:abstractNumId w:val="0"/>
+    <w:abstractNumId w:val="4"/>
   </w:num>
   <w:num w:numId="2" w16cid:durableId="715013285">
+    <w:abstractNumId w:val="8"/>
+  </w:num>
+  <w:num w:numId="3" w16cid:durableId="1173061347">
+    <w:abstractNumId w:val="2"/>
+  </w:num>
+  <w:num w:numId="4" w16cid:durableId="588082449">
+    <w:abstractNumId w:val="3"/>
+  </w:num>
+  <w:num w:numId="5" w16cid:durableId="1802305849">
+    <w:abstractNumId w:val="9"/>
+  </w:num>
+  <w:num w:numId="6" w16cid:durableId="58795844">
     <w:abstractNumId w:val="1"/>
+  </w:num>
+  <w:num w:numId="7" w16cid:durableId="342823726">
+    <w:abstractNumId w:val="7"/>
+  </w:num>
+  <w:num w:numId="8" w16cid:durableId="1757828093">
+    <w:abstractNumId w:val="5"/>
+  </w:num>
+  <w:num w:numId="9" w16cid:durableId="353531284">
+    <w:abstractNumId w:val="6"/>
+  </w:num>
+  <w:num w:numId="10" w16cid:durableId="205264276">
+    <w:abstractNumId w:val="0"/>
   </w:num>
 </w:numbering>
 </file>
@@ -2013,6 +3750,27 @@
       <w:shd w:val="clear" w:color="auto" w:fill="E1DFDD"/>
     </w:rPr>
   </w:style>
+  <w:style w:type="paragraph" w:styleId="NormalWeb">
+    <w:name w:val="Normal (Web)"/>
+    <w:basedOn w:val="Normal"/>
+    <w:uiPriority w:val="99"/>
+    <w:unhideWhenUsed/>
+    <w:rsid w:val="00795A9C"/>
+    <w:rPr>
+      <w:rFonts w:ascii="Times New Roman" w:hAnsi="Times New Roman" w:cs="Times New Roman"/>
+    </w:rPr>
+  </w:style>
+  <w:style w:type="character" w:styleId="Strong">
+    <w:name w:val="Strong"/>
+    <w:basedOn w:val="DefaultParagraphFont"/>
+    <w:uiPriority w:val="22"/>
+    <w:qFormat/>
+    <w:rsid w:val="007A6422"/>
+    <w:rPr>
+      <w:b/>
+      <w:bCs/>
+    </w:rPr>
+  </w:style>
 </w:styles>
 </file>
 

</xml_diff>

<commit_message>
Add the demo file
</commit_message>
<xml_diff>
--- a/GitCommand.docx
+++ b/GitCommand.docx
@@ -20,12 +20,30 @@
         <w:ind w:firstLine="720"/>
       </w:pPr>
       <w:r>
-        <w:t xml:space="preserve">b] git config -- global user.email “xyz@gmail.com” </w:t>
-      </w:r>
-    </w:p>
-    <w:p>
-      <w:r>
-        <w:t>2] To Display user details :-</w:t>
+        <w:t xml:space="preserve">b] git config -- global </w:t>
+      </w:r>
+      <w:proofErr w:type="spellStart"/>
+      <w:proofErr w:type="gramStart"/>
+      <w:r>
+        <w:t>user.email</w:t>
+      </w:r>
+      <w:proofErr w:type="spellEnd"/>
+      <w:proofErr w:type="gramEnd"/>
+      <w:r>
+        <w:t xml:space="preserve"> “xyz@gmail.com” </w:t>
+      </w:r>
+    </w:p>
+    <w:p>
+      <w:r>
+        <w:t xml:space="preserve">2] To Display user </w:t>
+      </w:r>
+      <w:proofErr w:type="gramStart"/>
+      <w:r>
+        <w:t>details :</w:t>
+      </w:r>
+      <w:proofErr w:type="gramEnd"/>
+      <w:r>
+        <w:t>-</w:t>
       </w:r>
     </w:p>
     <w:p>
@@ -37,8 +55,15 @@
     <w:p>
       <w:r>
         <w:tab/>
-        <w:t>b] git config – global user.email</w:t>
-      </w:r>
+        <w:t xml:space="preserve">b] git config – global </w:t>
+      </w:r>
+      <w:proofErr w:type="spellStart"/>
+      <w:proofErr w:type="gramStart"/>
+      <w:r>
+        <w:t>user.email</w:t>
+      </w:r>
+      <w:proofErr w:type="spellEnd"/>
+      <w:proofErr w:type="gramEnd"/>
     </w:p>
     <w:p>
       <w:r>
@@ -51,8 +76,18 @@
     <w:p>
       <w:r>
         <w:tab/>
-        <w:t>a] git init .</w:t>
-      </w:r>
+        <w:t xml:space="preserve">a] git </w:t>
+      </w:r>
+      <w:proofErr w:type="spellStart"/>
+      <w:proofErr w:type="gramStart"/>
+      <w:r>
+        <w:t>init</w:t>
+      </w:r>
+      <w:proofErr w:type="spellEnd"/>
+      <w:r>
+        <w:t xml:space="preserve"> .</w:t>
+      </w:r>
+      <w:proofErr w:type="gramEnd"/>
     </w:p>
     <w:p>
       <w:r>
@@ -99,7 +134,15 @@
     <w:p>
       <w:r>
         <w:tab/>
-        <w:t xml:space="preserve">b] git add . </w:t>
+        <w:t xml:space="preserve">b] git </w:t>
+      </w:r>
+      <w:proofErr w:type="gramStart"/>
+      <w:r>
+        <w:t>add .</w:t>
+      </w:r>
+      <w:proofErr w:type="gramEnd"/>
+      <w:r>
+        <w:t xml:space="preserve"> </w:t>
       </w:r>
       <w:r>
         <w:tab/>
@@ -137,6 +180,7 @@
       <w:r>
         <w:t xml:space="preserve">c] git </w:t>
       </w:r>
+      <w:proofErr w:type="gramStart"/>
       <w:r>
         <w:t>restore</w:t>
       </w:r>
@@ -149,6 +193,7 @@
       <w:r>
         <w:t>./GitCommand.docx</w:t>
       </w:r>
+      <w:proofErr w:type="gramEnd"/>
       <w:r>
         <w:t xml:space="preserve">         //</w:t>
       </w:r>
@@ -299,7 +344,25 @@
           <w:sz w:val="22"/>
           <w:szCs w:val="22"/>
         </w:rPr>
-        <w:t>git push origin master - Push changes to remote Github repo</w:t>
+        <w:t xml:space="preserve">git push origin master - Push changes to remote </w:t>
+      </w:r>
+      <w:proofErr w:type="spellStart"/>
+      <w:r>
+        <w:rPr>
+          <w:rFonts w:ascii="Segoe UI Emoji" w:hAnsi="Segoe UI Emoji" w:cs="Segoe UI Emoji"/>
+          <w:sz w:val="22"/>
+          <w:szCs w:val="22"/>
+        </w:rPr>
+        <w:t>Github</w:t>
+      </w:r>
+      <w:proofErr w:type="spellEnd"/>
+      <w:r>
+        <w:rPr>
+          <w:rFonts w:ascii="Segoe UI Emoji" w:hAnsi="Segoe UI Emoji" w:cs="Segoe UI Emoji"/>
+          <w:sz w:val="22"/>
+          <w:szCs w:val="22"/>
+        </w:rPr>
+        <w:t xml:space="preserve"> repo</w:t>
       </w:r>
     </w:p>
     <w:p/>
@@ -573,11 +636,16 @@
       <w:r>
         <w:tab/>
       </w:r>
+      <w:proofErr w:type="gramStart"/>
       <w:r>
         <w:tab/>
       </w:r>
       <w:r>
-        <w:t xml:space="preserve">  // remote repository to local repository VCS</w:t>
+        <w:t xml:space="preserve">  /</w:t>
+      </w:r>
+      <w:proofErr w:type="gramEnd"/>
+      <w:r>
+        <w:t>/ remote repository to local repository VCS</w:t>
       </w:r>
     </w:p>
     <w:p>
@@ -603,11 +671,53 @@
       <w:r>
         <w:t xml:space="preserve"> </w:t>
       </w:r>
-      <w:r>
-        <w:t>main  //</w:t>
+      <w:proofErr w:type="gramStart"/>
+      <w:r>
+        <w:t>main  /</w:t>
+      </w:r>
+      <w:proofErr w:type="gramEnd"/>
+      <w:r>
+        <w:t>/</w:t>
       </w:r>
       <w:r>
         <w:t>Fetch updates for a single branch only.</w:t>
+      </w:r>
+    </w:p>
+    <w:p>
+      <w:r>
+        <w:tab/>
+        <w:t>d]</w:t>
+      </w:r>
+      <w:r>
+        <w:t xml:space="preserve"> </w:t>
+      </w:r>
+      <w:r>
+        <w:t>git diff main origin/main</w:t>
+      </w:r>
+    </w:p>
+    <w:p>
+      <w:r>
+        <w:tab/>
+        <w:t>e]</w:t>
+      </w:r>
+      <w:r>
+        <w:t xml:space="preserve"> </w:t>
+      </w:r>
+      <w:r>
+        <w:t xml:space="preserve">git log </w:t>
+      </w:r>
+      <w:proofErr w:type="spellStart"/>
+      <w:proofErr w:type="gramStart"/>
+      <w:r>
+        <w:t>main..</w:t>
+      </w:r>
+      <w:proofErr w:type="gramEnd"/>
+      <w:r>
+        <w:t>origin</w:t>
+      </w:r>
+      <w:proofErr w:type="spellEnd"/>
+      <w:r>
+        <w:t>/main</w:t>
       </w:r>
     </w:p>
     <w:p>
@@ -862,11 +972,31 @@
           <w:b/>
           <w:bCs/>
         </w:rPr>
-        <w:t>origin = https://github.com/user/project.git</w:t>
-      </w:r>
-    </w:p>
-    <w:p>
-      <w:r>
+        <w:t xml:space="preserve">origin = </w:t>
+      </w:r>
+      <w:hyperlink r:id="rId6" w:history="1">
+        <w:r>
+          <w:rPr>
+            <w:rStyle w:val="Hyperlink"/>
+            <w:b/>
+            <w:bCs/>
+          </w:rPr>
+          <w:t>https://github.com/user/project.git</w:t>
+        </w:r>
+      </w:hyperlink>
+    </w:p>
+    <w:p>
+      <w:pPr>
+        <w:ind w:left="1440" w:firstLine="720"/>
+        <w:rPr>
+          <w:b/>
+          <w:bCs/>
+        </w:rPr>
+      </w:pPr>
+    </w:p>
+    <w:p>
+      <w:r>
+        <w:lastRenderedPageBreak/>
         <w:t>16]</w:t>
       </w:r>
       <w:r>
@@ -875,7 +1005,7 @@
       <w:r>
         <w:t xml:space="preserve">git remote add origin </w:t>
       </w:r>
-      <w:hyperlink r:id="rId6" w:history="1">
+      <w:hyperlink r:id="rId7" w:history="1">
         <w:r>
           <w:rPr>
             <w:rStyle w:val="Hyperlink"/>
@@ -955,7 +1085,6 @@
           <w:b/>
           <w:bCs/>
         </w:rPr>
-        <w:lastRenderedPageBreak/>
         <w:t>✅</w:t>
       </w:r>
       <w:r>
@@ -1345,8 +1474,13 @@
         <w:jc w:val="both"/>
       </w:pPr>
       <w:r>
-        <w:t>Staged – Files has been added to VCS but changes not yet commited</w:t>
-      </w:r>
+        <w:t xml:space="preserve">Staged – Files has been added to VCS but changes not yet </w:t>
+      </w:r>
+      <w:proofErr w:type="spellStart"/>
+      <w:r>
+        <w:t>commited</w:t>
+      </w:r>
+      <w:proofErr w:type="spellEnd"/>
     </w:p>
     <w:p>
       <w:pPr>
@@ -1375,6 +1509,362 @@
       </w:r>
     </w:p>
     <w:p/>
+    <w:p/>
+    <w:p>
+      <w:r>
+        <w:lastRenderedPageBreak/>
+        <w:t xml:space="preserve">17] </w:t>
+      </w:r>
+    </w:p>
+    <w:p>
+      <w:pPr>
+        <w:rPr>
+          <w:b/>
+          <w:bCs/>
+        </w:rPr>
+      </w:pPr>
+      <w:r>
+        <w:rPr>
+          <w:rFonts w:ascii="Segoe UI Emoji" w:hAnsi="Segoe UI Emoji" w:cs="Segoe UI Emoji"/>
+          <w:b/>
+          <w:bCs/>
+        </w:rPr>
+        <w:t>🔹</w:t>
+      </w:r>
+      <w:r>
+        <w:rPr>
+          <w:b/>
+          <w:bCs/>
+        </w:rPr>
+        <w:t xml:space="preserve"> Example 1: You staged the wrong file</w:t>
+      </w:r>
+    </w:p>
+    <w:p>
+      <w:pPr>
+        <w:ind w:left="720"/>
+      </w:pPr>
+      <w:r>
+        <w:t>git add wrongfile.txt</w:t>
+      </w:r>
+    </w:p>
+    <w:p>
+      <w:pPr>
+        <w:ind w:firstLine="720"/>
+      </w:pPr>
+      <w:r>
+        <w:t>Undo it:</w:t>
+      </w:r>
+    </w:p>
+    <w:p>
+      <w:pPr>
+        <w:ind w:left="720"/>
+        <w:rPr>
+          <w:b/>
+          <w:bCs/>
+        </w:rPr>
+      </w:pPr>
+      <w:r>
+        <w:rPr>
+          <w:rFonts w:ascii="Segoe UI Symbol" w:hAnsi="Segoe UI Symbol" w:cs="Segoe UI Symbol"/>
+          <w:b/>
+          <w:bCs/>
+        </w:rPr>
+        <w:t>✔</w:t>
+      </w:r>
+      <w:r>
+        <w:rPr>
+          <w:b/>
+          <w:bCs/>
+        </w:rPr>
+        <w:t xml:space="preserve"> Using reset:</w:t>
+      </w:r>
+    </w:p>
+    <w:p>
+      <w:pPr>
+        <w:ind w:left="720"/>
+      </w:pPr>
+      <w:r>
+        <w:t>git reset wrongfile.txt</w:t>
+      </w:r>
+    </w:p>
+    <w:p>
+      <w:pPr>
+        <w:ind w:left="720"/>
+        <w:rPr>
+          <w:b/>
+          <w:bCs/>
+        </w:rPr>
+      </w:pPr>
+      <w:r>
+        <w:rPr>
+          <w:rFonts w:ascii="Segoe UI Symbol" w:hAnsi="Segoe UI Symbol" w:cs="Segoe UI Symbol"/>
+          <w:b/>
+          <w:bCs/>
+        </w:rPr>
+        <w:t>✔</w:t>
+      </w:r>
+      <w:r>
+        <w:rPr>
+          <w:b/>
+          <w:bCs/>
+        </w:rPr>
+        <w:t xml:space="preserve"> Using restore (recommended):</w:t>
+      </w:r>
+    </w:p>
+    <w:p>
+      <w:pPr>
+        <w:ind w:left="720"/>
+      </w:pPr>
+      <w:r>
+        <w:t>git restore --staged wrongfile.txt</w:t>
+      </w:r>
+    </w:p>
+    <w:p>
+      <w:pPr>
+        <w:ind w:left="720"/>
+      </w:pPr>
+      <w:r>
+        <w:rPr>
+          <w:b/>
+          <w:bCs/>
+        </w:rPr>
+        <w:t>Result:</w:t>
+      </w:r>
+      <w:r>
+        <w:br/>
+        <w:t xml:space="preserve">File is </w:t>
+      </w:r>
+      <w:proofErr w:type="spellStart"/>
+      <w:r>
+        <w:t>unstaged</w:t>
+      </w:r>
+      <w:proofErr w:type="spellEnd"/>
+      <w:r>
+        <w:t>, your changes remain safe.</w:t>
+      </w:r>
+    </w:p>
+    <w:p>
+      <w:r>
+        <w:pict w14:anchorId="6758764F">
+          <v:rect id="_x0000_i1076" style="width:0;height:1.5pt" o:hralign="center" o:hrstd="t" o:hr="t" fillcolor="#a0a0a0" stroked="f"/>
+        </w:pict>
+      </w:r>
+    </w:p>
+    <w:p>
+      <w:pPr>
+        <w:rPr>
+          <w:b/>
+          <w:bCs/>
+        </w:rPr>
+      </w:pPr>
+      <w:r>
+        <w:rPr>
+          <w:rFonts w:ascii="Segoe UI Emoji" w:hAnsi="Segoe UI Emoji" w:cs="Segoe UI Emoji"/>
+          <w:b/>
+          <w:bCs/>
+        </w:rPr>
+        <w:t>🔹</w:t>
+      </w:r>
+      <w:r>
+        <w:rPr>
+          <w:b/>
+          <w:bCs/>
+        </w:rPr>
+        <w:t xml:space="preserve"> Example 2: You edited a file but want original version back</w:t>
+      </w:r>
+    </w:p>
+    <w:p>
+      <w:pPr>
+        <w:ind w:left="720"/>
+      </w:pPr>
+      <w:r>
+        <w:t>You changed app.js but want the last committed version:</w:t>
+      </w:r>
+    </w:p>
+    <w:p>
+      <w:pPr>
+        <w:ind w:left="720"/>
+      </w:pPr>
+      <w:r>
+        <w:t>git restore app.js</w:t>
+      </w:r>
+    </w:p>
+    <w:p>
+      <w:pPr>
+        <w:ind w:left="720"/>
+      </w:pPr>
+      <w:r>
+        <w:rPr>
+          <w:b/>
+          <w:bCs/>
+        </w:rPr>
+        <w:t>Result:</w:t>
+      </w:r>
+      <w:r>
+        <w:br/>
+        <w:t xml:space="preserve">Your new changes are </w:t>
+      </w:r>
+      <w:proofErr w:type="gramStart"/>
+      <w:r>
+        <w:t>removed,</w:t>
+      </w:r>
+      <w:proofErr w:type="gramEnd"/>
+      <w:r>
+        <w:t xml:space="preserve"> file goes back to commit version.</w:t>
+      </w:r>
+    </w:p>
+    <w:p>
+      <w:r>
+        <w:pict w14:anchorId="47BF9D73">
+          <v:rect id="_x0000_i1068" style="width:0;height:1.5pt" o:hralign="center" o:hrstd="t" o:hr="t" fillcolor="#a0a0a0" stroked="f"/>
+        </w:pict>
+      </w:r>
+    </w:p>
+    <w:p>
+      <w:pPr>
+        <w:rPr>
+          <w:b/>
+          <w:bCs/>
+        </w:rPr>
+      </w:pPr>
+      <w:r>
+        <w:rPr>
+          <w:rFonts w:ascii="Segoe UI Emoji" w:hAnsi="Segoe UI Emoji" w:cs="Segoe UI Emoji"/>
+          <w:b/>
+          <w:bCs/>
+        </w:rPr>
+        <w:t>🔹</w:t>
+      </w:r>
+      <w:r>
+        <w:rPr>
+          <w:b/>
+          <w:bCs/>
+        </w:rPr>
+        <w:t xml:space="preserve"> Example 3: You made a wrong commit</w:t>
+      </w:r>
+    </w:p>
+    <w:p>
+      <w:pPr>
+        <w:ind w:left="720"/>
+      </w:pPr>
+      <w:r>
+        <w:t>git commit -m "Wrong message or wrong files"</w:t>
+      </w:r>
+    </w:p>
+    <w:p>
+      <w:pPr>
+        <w:ind w:left="720"/>
+      </w:pPr>
+      <w:r>
+        <w:t>Undo it (but keep changes):</w:t>
+      </w:r>
+    </w:p>
+    <w:p>
+      <w:pPr>
+        <w:ind w:left="720"/>
+      </w:pPr>
+      <w:r>
+        <w:t>git reset --soft HEAD~1</w:t>
+      </w:r>
+    </w:p>
+    <w:p>
+      <w:pPr>
+        <w:ind w:left="720"/>
+      </w:pPr>
+      <w:r>
+        <w:rPr>
+          <w:b/>
+          <w:bCs/>
+        </w:rPr>
+        <w:t>Result:</w:t>
+      </w:r>
+    </w:p>
+    <w:p>
+      <w:pPr>
+        <w:numPr>
+          <w:ilvl w:val="0"/>
+          <w:numId w:val="11"/>
+        </w:numPr>
+        <w:tabs>
+          <w:tab w:val="clear" w:pos="720"/>
+          <w:tab w:val="num" w:pos="1440"/>
+        </w:tabs>
+        <w:ind w:left="1440"/>
+      </w:pPr>
+      <w:r>
+        <w:t>Commit is removed</w:t>
+      </w:r>
+    </w:p>
+    <w:p>
+      <w:pPr>
+        <w:numPr>
+          <w:ilvl w:val="0"/>
+          <w:numId w:val="11"/>
+        </w:numPr>
+        <w:tabs>
+          <w:tab w:val="clear" w:pos="720"/>
+          <w:tab w:val="num" w:pos="1440"/>
+        </w:tabs>
+        <w:ind w:left="1440"/>
+      </w:pPr>
+      <w:r>
+        <w:t>Changes stay staged so you can fix and recommit</w:t>
+      </w:r>
+    </w:p>
+    <w:p>
+      <w:r>
+        <w:pict w14:anchorId="1D081C12">
+          <v:rect id="_x0000_i1069" style="width:0;height:1.5pt" o:hralign="center" o:hrstd="t" o:hr="t" fillcolor="#a0a0a0" stroked="f"/>
+        </w:pict>
+      </w:r>
+    </w:p>
+    <w:p>
+      <w:pPr>
+        <w:rPr>
+          <w:b/>
+          <w:bCs/>
+        </w:rPr>
+      </w:pPr>
+      <w:r>
+        <w:rPr>
+          <w:rFonts w:ascii="Segoe UI Emoji" w:hAnsi="Segoe UI Emoji" w:cs="Segoe UI Emoji"/>
+          <w:b/>
+          <w:bCs/>
+        </w:rPr>
+        <w:t>🔹</w:t>
+      </w:r>
+      <w:r>
+        <w:rPr>
+          <w:b/>
+          <w:bCs/>
+        </w:rPr>
+        <w:t xml:space="preserve"> Example 4: You want to completely delete last commit</w:t>
+      </w:r>
+    </w:p>
+    <w:p>
+      <w:pPr>
+        <w:ind w:left="720"/>
+      </w:pPr>
+      <w:r>
+        <w:t>git reset --hard HEAD~1</w:t>
+      </w:r>
+    </w:p>
+    <w:p>
+      <w:pPr>
+        <w:ind w:left="720"/>
+      </w:pPr>
+      <w:r>
+        <w:rPr>
+          <w:b/>
+          <w:bCs/>
+        </w:rPr>
+        <w:t>Result:</w:t>
+      </w:r>
+      <w:r>
+        <w:br/>
+        <w:t>Commit and all changes are permanently deleted from your local repo.</w:t>
+      </w:r>
+    </w:p>
     <w:p/>
     <w:p/>
     <w:p/>
@@ -2630,6 +3120,155 @@
     </w:lvl>
   </w:abstractNum>
   <w:abstractNum w:abstractNumId="9" w15:restartNumberingAfterBreak="0">
+    <w:nsid w:val="67514B78"/>
+    <w:multiLevelType w:val="multilevel"/>
+    <w:tmpl w:val="6ED0C284"/>
+    <w:lvl w:ilvl="0">
+      <w:start w:val="1"/>
+      <w:numFmt w:val="bullet"/>
+      <w:lvlText w:val=""/>
+      <w:lvlJc w:val="left"/>
+      <w:pPr>
+        <w:tabs>
+          <w:tab w:val="num" w:pos="720"/>
+        </w:tabs>
+        <w:ind w:left="720" w:hanging="360"/>
+      </w:pPr>
+      <w:rPr>
+        <w:rFonts w:ascii="Symbol" w:hAnsi="Symbol" w:hint="default"/>
+        <w:sz w:val="20"/>
+      </w:rPr>
+    </w:lvl>
+    <w:lvl w:ilvl="1" w:tentative="1">
+      <w:start w:val="1"/>
+      <w:numFmt w:val="bullet"/>
+      <w:lvlText w:val="o"/>
+      <w:lvlJc w:val="left"/>
+      <w:pPr>
+        <w:tabs>
+          <w:tab w:val="num" w:pos="1440"/>
+        </w:tabs>
+        <w:ind w:left="1440" w:hanging="360"/>
+      </w:pPr>
+      <w:rPr>
+        <w:rFonts w:ascii="Courier New" w:hAnsi="Courier New" w:hint="default"/>
+        <w:sz w:val="20"/>
+      </w:rPr>
+    </w:lvl>
+    <w:lvl w:ilvl="2" w:tentative="1">
+      <w:start w:val="1"/>
+      <w:numFmt w:val="bullet"/>
+      <w:lvlText w:val=""/>
+      <w:lvlJc w:val="left"/>
+      <w:pPr>
+        <w:tabs>
+          <w:tab w:val="num" w:pos="2160"/>
+        </w:tabs>
+        <w:ind w:left="2160" w:hanging="360"/>
+      </w:pPr>
+      <w:rPr>
+        <w:rFonts w:ascii="Wingdings" w:hAnsi="Wingdings" w:hint="default"/>
+        <w:sz w:val="20"/>
+      </w:rPr>
+    </w:lvl>
+    <w:lvl w:ilvl="3" w:tentative="1">
+      <w:start w:val="1"/>
+      <w:numFmt w:val="bullet"/>
+      <w:lvlText w:val=""/>
+      <w:lvlJc w:val="left"/>
+      <w:pPr>
+        <w:tabs>
+          <w:tab w:val="num" w:pos="2880"/>
+        </w:tabs>
+        <w:ind w:left="2880" w:hanging="360"/>
+      </w:pPr>
+      <w:rPr>
+        <w:rFonts w:ascii="Wingdings" w:hAnsi="Wingdings" w:hint="default"/>
+        <w:sz w:val="20"/>
+      </w:rPr>
+    </w:lvl>
+    <w:lvl w:ilvl="4" w:tentative="1">
+      <w:start w:val="1"/>
+      <w:numFmt w:val="bullet"/>
+      <w:lvlText w:val=""/>
+      <w:lvlJc w:val="left"/>
+      <w:pPr>
+        <w:tabs>
+          <w:tab w:val="num" w:pos="3600"/>
+        </w:tabs>
+        <w:ind w:left="3600" w:hanging="360"/>
+      </w:pPr>
+      <w:rPr>
+        <w:rFonts w:ascii="Wingdings" w:hAnsi="Wingdings" w:hint="default"/>
+        <w:sz w:val="20"/>
+      </w:rPr>
+    </w:lvl>
+    <w:lvl w:ilvl="5" w:tentative="1">
+      <w:start w:val="1"/>
+      <w:numFmt w:val="bullet"/>
+      <w:lvlText w:val=""/>
+      <w:lvlJc w:val="left"/>
+      <w:pPr>
+        <w:tabs>
+          <w:tab w:val="num" w:pos="4320"/>
+        </w:tabs>
+        <w:ind w:left="4320" w:hanging="360"/>
+      </w:pPr>
+      <w:rPr>
+        <w:rFonts w:ascii="Wingdings" w:hAnsi="Wingdings" w:hint="default"/>
+        <w:sz w:val="20"/>
+      </w:rPr>
+    </w:lvl>
+    <w:lvl w:ilvl="6" w:tentative="1">
+      <w:start w:val="1"/>
+      <w:numFmt w:val="bullet"/>
+      <w:lvlText w:val=""/>
+      <w:lvlJc w:val="left"/>
+      <w:pPr>
+        <w:tabs>
+          <w:tab w:val="num" w:pos="5040"/>
+        </w:tabs>
+        <w:ind w:left="5040" w:hanging="360"/>
+      </w:pPr>
+      <w:rPr>
+        <w:rFonts w:ascii="Wingdings" w:hAnsi="Wingdings" w:hint="default"/>
+        <w:sz w:val="20"/>
+      </w:rPr>
+    </w:lvl>
+    <w:lvl w:ilvl="7" w:tentative="1">
+      <w:start w:val="1"/>
+      <w:numFmt w:val="bullet"/>
+      <w:lvlText w:val=""/>
+      <w:lvlJc w:val="left"/>
+      <w:pPr>
+        <w:tabs>
+          <w:tab w:val="num" w:pos="5760"/>
+        </w:tabs>
+        <w:ind w:left="5760" w:hanging="360"/>
+      </w:pPr>
+      <w:rPr>
+        <w:rFonts w:ascii="Wingdings" w:hAnsi="Wingdings" w:hint="default"/>
+        <w:sz w:val="20"/>
+      </w:rPr>
+    </w:lvl>
+    <w:lvl w:ilvl="8" w:tentative="1">
+      <w:start w:val="1"/>
+      <w:numFmt w:val="bullet"/>
+      <w:lvlText w:val=""/>
+      <w:lvlJc w:val="left"/>
+      <w:pPr>
+        <w:tabs>
+          <w:tab w:val="num" w:pos="6480"/>
+        </w:tabs>
+        <w:ind w:left="6480" w:hanging="360"/>
+      </w:pPr>
+      <w:rPr>
+        <w:rFonts w:ascii="Wingdings" w:hAnsi="Wingdings" w:hint="default"/>
+        <w:sz w:val="20"/>
+      </w:rPr>
+    </w:lvl>
+  </w:abstractNum>
+  <w:abstractNum w:abstractNumId="10" w15:restartNumberingAfterBreak="0">
     <w:nsid w:val="703F7301"/>
     <w:multiLevelType w:val="multilevel"/>
     <w:tmpl w:val="6ED0C284"/>
@@ -2791,7 +3430,7 @@
     <w:abstractNumId w:val="3"/>
   </w:num>
   <w:num w:numId="5" w16cid:durableId="1802305849">
-    <w:abstractNumId w:val="9"/>
+    <w:abstractNumId w:val="10"/>
   </w:num>
   <w:num w:numId="6" w16cid:durableId="58795844">
     <w:abstractNumId w:val="1"/>
@@ -2807,6 +3446,9 @@
   </w:num>
   <w:num w:numId="10" w16cid:durableId="205264276">
     <w:abstractNumId w:val="0"/>
+  </w:num>
+  <w:num w:numId="11" w16cid:durableId="2143306098">
+    <w:abstractNumId w:val="9"/>
   </w:num>
 </w:numbering>
 </file>

</xml_diff>